<commit_message>
To do list mise à jour 29/03/2018
Liste des choses à faire mes cocos, fini la glandouille en SIG à regarder des vidéos Fortnite
</commit_message>
<xml_diff>
--- a/no htdocs/To do list.docx
+++ b/no htdocs/To do list.docx
@@ -2,13 +2,522 @@
 <file path=word/document.xml><?xml version="1.0" encoding="utf-8"?>
 <w:document xmlns:wpc="http://schemas.microsoft.com/office/word/2010/wordprocessingCanvas" xmlns:mc="http://schemas.openxmlformats.org/markup-compatibility/2006" xmlns:o="urn:schemas-microsoft-com:office:office" xmlns:r="http://schemas.openxmlformats.org/officeDocument/2006/relationships" xmlns:m="http://schemas.openxmlformats.org/officeDocument/2006/math" xmlns:v="urn:schemas-microsoft-com:vml" xmlns:wp14="http://schemas.microsoft.com/office/word/2010/wordprocessingDrawing" xmlns:wp="http://schemas.openxmlformats.org/drawingml/2006/wordprocessingDrawing" xmlns:w10="urn:schemas-microsoft-com:office:word" xmlns:w="http://schemas.openxmlformats.org/wordprocessingml/2006/main" xmlns:w14="http://schemas.microsoft.com/office/word/2010/wordml" xmlns:w15="http://schemas.microsoft.com/office/word/2012/wordml" xmlns:wpg="http://schemas.microsoft.com/office/word/2010/wordprocessingGroup" xmlns:wpi="http://schemas.microsoft.com/office/word/2010/wordprocessingInk" xmlns:wne="http://schemas.microsoft.com/office/word/2006/wordml" xmlns:wps="http://schemas.microsoft.com/office/word/2010/wordprocessingShape" mc:Ignorable="w14 w15 wp14">
   <w:body>
+    <w:tbl>
+      <w:tblPr>
+        <w:tblStyle w:val="Grilledutableau"/>
+        <w:tblpPr w:leftFromText="141" w:rightFromText="141" w:vertAnchor="page" w:horzAnchor="margin" w:tblpY="2506"/>
+        <w:tblW w:w="0" w:type="auto"/>
+        <w:tblLook w:val="04A0" w:firstRow="1" w:lastRow="0" w:firstColumn="1" w:lastColumn="0" w:noHBand="0" w:noVBand="1"/>
+      </w:tblPr>
+      <w:tblGrid>
+        <w:gridCol w:w="2265"/>
+        <w:gridCol w:w="2265"/>
+        <w:gridCol w:w="2266"/>
+        <w:gridCol w:w="2266"/>
+      </w:tblGrid>
+      <w:tr>
+        <w:tc>
+          <w:tcPr>
+            <w:tcW w:w="2265" w:type="dxa"/>
+            <w:shd w:val="clear" w:color="auto" w:fill="2E74B5" w:themeFill="accent1" w:themeFillShade="BF"/>
+          </w:tcPr>
+          <w:p>
+            <w:pPr>
+              <w:jc w:val="center"/>
+              <w:rPr>
+                <w:b/>
+              </w:rPr>
+            </w:pPr>
+            <w:r>
+              <w:rPr>
+                <w:b/>
+                <w:color w:val="FFFFFF" w:themeColor="background1"/>
+              </w:rPr>
+              <w:t>Chose à faire</w:t>
+            </w:r>
+          </w:p>
+        </w:tc>
+        <w:tc>
+          <w:tcPr>
+            <w:tcW w:w="2265" w:type="dxa"/>
+            <w:shd w:val="clear" w:color="auto" w:fill="2E74B5" w:themeFill="accent1" w:themeFillShade="BF"/>
+          </w:tcPr>
+          <w:p>
+            <w:pPr>
+              <w:jc w:val="center"/>
+              <w:rPr>
+                <w:b/>
+              </w:rPr>
+            </w:pPr>
+            <w:r>
+              <w:rPr>
+                <w:b/>
+                <w:color w:val="FFFFFF" w:themeColor="background1"/>
+              </w:rPr>
+              <w:t>Descriptif</w:t>
+            </w:r>
+          </w:p>
+        </w:tc>
+        <w:tc>
+          <w:tcPr>
+            <w:tcW w:w="2266" w:type="dxa"/>
+            <w:shd w:val="clear" w:color="auto" w:fill="2E74B5" w:themeFill="accent1" w:themeFillShade="BF"/>
+          </w:tcPr>
+          <w:p>
+            <w:pPr>
+              <w:jc w:val="center"/>
+              <w:rPr>
+                <w:b/>
+              </w:rPr>
+            </w:pPr>
+            <w:r>
+              <w:rPr>
+                <w:b/>
+                <w:color w:val="FFFFFF" w:themeColor="background1"/>
+              </w:rPr>
+              <w:t>Qui s’en charge ?</w:t>
+            </w:r>
+          </w:p>
+        </w:tc>
+        <w:tc>
+          <w:tcPr>
+            <w:tcW w:w="2266" w:type="dxa"/>
+            <w:shd w:val="clear" w:color="auto" w:fill="2E74B5" w:themeFill="accent1" w:themeFillShade="BF"/>
+          </w:tcPr>
+          <w:p>
+            <w:pPr>
+              <w:jc w:val="center"/>
+              <w:rPr>
+                <w:rFonts w:cs="Arial"/>
+                <w:b/>
+              </w:rPr>
+            </w:pPr>
+            <w:r>
+              <w:rPr>
+                <w:rFonts w:cs="Arial"/>
+                <w:b/>
+                <w:color w:val="FFFFFF" w:themeColor="background1"/>
+              </w:rPr>
+              <w:t>État</w:t>
+            </w:r>
+          </w:p>
+        </w:tc>
+      </w:tr>
+      <w:tr>
+        <w:tc>
+          <w:tcPr>
+            <w:tcW w:w="2265" w:type="dxa"/>
+            <w:shd w:val="clear" w:color="auto" w:fill="BDD6EE" w:themeFill="accent1" w:themeFillTint="66"/>
+          </w:tcPr>
+          <w:p>
+            <w:r>
+              <w:t>Formulaire Inscription</w:t>
+            </w:r>
+          </w:p>
+        </w:tc>
+        <w:tc>
+          <w:tcPr>
+            <w:tcW w:w="2265" w:type="dxa"/>
+            <w:shd w:val="clear" w:color="auto" w:fill="BDD6EE" w:themeFill="accent1" w:themeFillTint="66"/>
+          </w:tcPr>
+          <w:p>
+            <w:r>
+              <w:t xml:space="preserve">Créer un formulaire d’inscription </w:t>
+            </w:r>
+            <w:r>
+              <w:t xml:space="preserve">complet </w:t>
+            </w:r>
+            <w:r>
+              <w:t>en reprenant le modèle CSS de la page « </w:t>
+            </w:r>
+            <w:proofErr w:type="spellStart"/>
+            <w:r>
+              <w:t>guest.php</w:t>
+            </w:r>
+            <w:proofErr w:type="spellEnd"/>
+            <w:r>
+              <w:t> »</w:t>
+            </w:r>
+          </w:p>
+          <w:p/>
+        </w:tc>
+        <w:tc>
+          <w:tcPr>
+            <w:tcW w:w="2266" w:type="dxa"/>
+            <w:shd w:val="clear" w:color="auto" w:fill="BDD6EE" w:themeFill="accent1" w:themeFillTint="66"/>
+          </w:tcPr>
+          <w:p>
+            <w:r>
+              <w:t xml:space="preserve">Mathias ou </w:t>
+            </w:r>
+            <w:proofErr w:type="spellStart"/>
+            <w:r>
+              <w:t>Noam</w:t>
+            </w:r>
+            <w:proofErr w:type="spellEnd"/>
+          </w:p>
+        </w:tc>
+        <w:tc>
+          <w:tcPr>
+            <w:tcW w:w="2266" w:type="dxa"/>
+            <w:shd w:val="clear" w:color="auto" w:fill="BDD6EE" w:themeFill="accent1" w:themeFillTint="66"/>
+          </w:tcPr>
+          <w:p>
+            <w:pPr>
+              <w:rPr>
+                <w:rFonts w:cs="Arial"/>
+              </w:rPr>
+            </w:pPr>
+            <w:r>
+              <w:rPr>
+                <w:rFonts w:cs="Arial"/>
+                <w:color w:val="FF0000"/>
+              </w:rPr>
+              <w:t>Pas fait</w:t>
+            </w:r>
+          </w:p>
+        </w:tc>
+      </w:tr>
+      <w:tr>
+        <w:tc>
+          <w:tcPr>
+            <w:tcW w:w="2265" w:type="dxa"/>
+            <w:shd w:val="clear" w:color="auto" w:fill="BDD6EE" w:themeFill="accent1" w:themeFillTint="66"/>
+          </w:tcPr>
+          <w:p>
+            <w:r>
+              <w:t>Plan du site</w:t>
+            </w:r>
+          </w:p>
+        </w:tc>
+        <w:tc>
+          <w:tcPr>
+            <w:tcW w:w="2265" w:type="dxa"/>
+            <w:shd w:val="clear" w:color="auto" w:fill="BDD6EE" w:themeFill="accent1" w:themeFillTint="66"/>
+          </w:tcPr>
+          <w:p>
+            <w:r>
+              <w:t xml:space="preserve">Il faut compléter les menus et les sous-menus genre rajouter des «catégories » dans le menu par exemple « Offres internet » </w:t>
+            </w:r>
+            <w:proofErr w:type="spellStart"/>
+            <w:r>
+              <w:t>etc</w:t>
+            </w:r>
+            <w:proofErr w:type="spellEnd"/>
+          </w:p>
+          <w:p/>
+        </w:tc>
+        <w:tc>
+          <w:tcPr>
+            <w:tcW w:w="2266" w:type="dxa"/>
+            <w:shd w:val="clear" w:color="auto" w:fill="BDD6EE" w:themeFill="accent1" w:themeFillTint="66"/>
+          </w:tcPr>
+          <w:p>
+            <w:r>
+              <w:t>Volontaires</w:t>
+            </w:r>
+          </w:p>
+        </w:tc>
+        <w:tc>
+          <w:tcPr>
+            <w:tcW w:w="2266" w:type="dxa"/>
+            <w:shd w:val="clear" w:color="auto" w:fill="BDD6EE" w:themeFill="accent1" w:themeFillTint="66"/>
+          </w:tcPr>
+          <w:p>
+            <w:pPr>
+              <w:rPr>
+                <w:rFonts w:cs="Arial"/>
+              </w:rPr>
+            </w:pPr>
+            <w:r>
+              <w:rPr>
+                <w:rFonts w:cs="Arial"/>
+                <w:color w:val="ED7D31" w:themeColor="accent2"/>
+              </w:rPr>
+              <w:t>En cours</w:t>
+            </w:r>
+            <w:r>
+              <w:rPr>
+                <w:rFonts w:cs="Arial"/>
+                <w:color w:val="ED7D31" w:themeColor="accent2"/>
+              </w:rPr>
+              <w:t xml:space="preserve"> (75%)</w:t>
+            </w:r>
+          </w:p>
+        </w:tc>
+      </w:tr>
+      <w:tr>
+        <w:tc>
+          <w:tcPr>
+            <w:tcW w:w="2265" w:type="dxa"/>
+            <w:shd w:val="clear" w:color="auto" w:fill="BDD6EE" w:themeFill="accent1" w:themeFillTint="66"/>
+          </w:tcPr>
+          <w:p>
+            <w:r>
+              <w:t>Continuer l’</w:t>
+            </w:r>
+            <w:proofErr w:type="spellStart"/>
+            <w:r>
+              <w:t>index.php</w:t>
+            </w:r>
+            <w:proofErr w:type="spellEnd"/>
+          </w:p>
+        </w:tc>
+        <w:tc>
+          <w:tcPr>
+            <w:tcW w:w="2265" w:type="dxa"/>
+            <w:shd w:val="clear" w:color="auto" w:fill="BDD6EE" w:themeFill="accent1" w:themeFillTint="66"/>
+          </w:tcPr>
+          <w:p>
+            <w:r>
+              <w:t xml:space="preserve">Rajouter une ligne après « Nos Offres » intitulée « Promos du moment » en reprenant le modèle des blocs au-dessus. A vous d’inventer des offres ! Reprenez le </w:t>
+            </w:r>
+            <w:proofErr w:type="spellStart"/>
+            <w:r>
+              <w:t>css</w:t>
+            </w:r>
+            <w:proofErr w:type="spellEnd"/>
+            <w:r>
+              <w:t xml:space="preserve"> de guest.css</w:t>
+            </w:r>
+          </w:p>
+          <w:p/>
+        </w:tc>
+        <w:tc>
+          <w:tcPr>
+            <w:tcW w:w="2266" w:type="dxa"/>
+            <w:shd w:val="clear" w:color="auto" w:fill="BDD6EE" w:themeFill="accent1" w:themeFillTint="66"/>
+          </w:tcPr>
+          <w:p>
+            <w:r>
+              <w:t>Volontaires</w:t>
+            </w:r>
+          </w:p>
+        </w:tc>
+        <w:tc>
+          <w:tcPr>
+            <w:tcW w:w="2266" w:type="dxa"/>
+            <w:shd w:val="clear" w:color="auto" w:fill="BDD6EE" w:themeFill="accent1" w:themeFillTint="66"/>
+          </w:tcPr>
+          <w:p>
+            <w:pPr>
+              <w:rPr>
+                <w:rFonts w:cs="Arial"/>
+              </w:rPr>
+            </w:pPr>
+            <w:r>
+              <w:rPr>
+                <w:rFonts w:cs="Arial"/>
+                <w:color w:val="FF0000"/>
+              </w:rPr>
+              <w:t>Pas fait</w:t>
+            </w:r>
+          </w:p>
+        </w:tc>
+      </w:tr>
+      <w:tr>
+        <w:tc>
+          <w:tcPr>
+            <w:tcW w:w="2265" w:type="dxa"/>
+            <w:shd w:val="clear" w:color="auto" w:fill="BDD6EE" w:themeFill="accent1" w:themeFillTint="66"/>
+          </w:tcPr>
+          <w:p>
+            <w:r>
+              <w:t>Créer des dossiers au lieu d’utiliser des pages dans le répertoire racine</w:t>
+            </w:r>
+          </w:p>
+        </w:tc>
+        <w:tc>
+          <w:tcPr>
+            <w:tcW w:w="2265" w:type="dxa"/>
+            <w:shd w:val="clear" w:color="auto" w:fill="BDD6EE" w:themeFill="accent1" w:themeFillTint="66"/>
+          </w:tcPr>
+          <w:p>
+            <w:r>
+              <w:t>Par exemple déplacer « </w:t>
+            </w:r>
+            <w:proofErr w:type="spellStart"/>
+            <w:r>
+              <w:t>guest.php</w:t>
+            </w:r>
+            <w:proofErr w:type="spellEnd"/>
+            <w:r>
+              <w:t xml:space="preserve"> » dans un dossier nommé « espace-client » et renommer </w:t>
+            </w:r>
+            <w:proofErr w:type="spellStart"/>
+            <w:r>
+              <w:t>guest.php</w:t>
+            </w:r>
+            <w:proofErr w:type="spellEnd"/>
+            <w:r>
+              <w:t xml:space="preserve"> en </w:t>
+            </w:r>
+            <w:proofErr w:type="spellStart"/>
+            <w:r>
+              <w:t>index.php</w:t>
+            </w:r>
+            <w:proofErr w:type="spellEnd"/>
+            <w:r>
+              <w:t xml:space="preserve"> pour obtenir l’URL 127.0.0.1/espace-client/ au lieu de 127.0.0.1/</w:t>
+            </w:r>
+            <w:proofErr w:type="spellStart"/>
+            <w:r>
+              <w:t>guest.php</w:t>
+            </w:r>
+            <w:proofErr w:type="spellEnd"/>
+          </w:p>
+          <w:p/>
+        </w:tc>
+        <w:tc>
+          <w:tcPr>
+            <w:tcW w:w="2266" w:type="dxa"/>
+            <w:shd w:val="clear" w:color="auto" w:fill="BDD6EE" w:themeFill="accent1" w:themeFillTint="66"/>
+          </w:tcPr>
+          <w:p>
+            <w:r>
+              <w:t>Merwann</w:t>
+            </w:r>
+          </w:p>
+        </w:tc>
+        <w:tc>
+          <w:tcPr>
+            <w:tcW w:w="2266" w:type="dxa"/>
+            <w:shd w:val="clear" w:color="auto" w:fill="BDD6EE" w:themeFill="accent1" w:themeFillTint="66"/>
+          </w:tcPr>
+          <w:p>
+            <w:pPr>
+              <w:rPr>
+                <w:rFonts w:cs="Arial"/>
+                <w:color w:val="FF0000"/>
+              </w:rPr>
+            </w:pPr>
+            <w:r>
+              <w:rPr>
+                <w:rFonts w:cs="Arial"/>
+                <w:color w:val="FF0000"/>
+              </w:rPr>
+              <w:t>Pas fait</w:t>
+            </w:r>
+          </w:p>
+        </w:tc>
+      </w:tr>
+      <w:tr>
+        <w:tc>
+          <w:tcPr>
+            <w:tcW w:w="2265" w:type="dxa"/>
+            <w:shd w:val="clear" w:color="auto" w:fill="BDD6EE" w:themeFill="accent1" w:themeFillTint="66"/>
+          </w:tcPr>
+          <w:p>
+            <w:r>
+              <w:t>Créer des blocs pour pouvoir accueillir les « articles »</w:t>
+            </w:r>
+          </w:p>
+        </w:tc>
+        <w:tc>
+          <w:tcPr>
+            <w:tcW w:w="2265" w:type="dxa"/>
+            <w:shd w:val="clear" w:color="auto" w:fill="BDD6EE" w:themeFill="accent1" w:themeFillTint="66"/>
+          </w:tcPr>
+          <w:p>
+            <w:r>
+              <w:t>Il faut créer des blocs pour pouvoir, par exemple, afficher les caractéristiques</w:t>
+            </w:r>
+            <w:r>
+              <w:t xml:space="preserve"> d’un téléphone, en gros créer la page </w:t>
+            </w:r>
+            <w:proofErr w:type="spellStart"/>
+            <w:r>
+              <w:t>mobile.php</w:t>
+            </w:r>
+            <w:proofErr w:type="spellEnd"/>
+            <w:r>
+              <w:t> !</w:t>
+            </w:r>
+          </w:p>
+        </w:tc>
+        <w:tc>
+          <w:tcPr>
+            <w:tcW w:w="2266" w:type="dxa"/>
+            <w:shd w:val="clear" w:color="auto" w:fill="BDD6EE" w:themeFill="accent1" w:themeFillTint="66"/>
+          </w:tcPr>
+          <w:p>
+            <w:r>
+              <w:t>Merwann ou volontaires</w:t>
+            </w:r>
+          </w:p>
+        </w:tc>
+        <w:tc>
+          <w:tcPr>
+            <w:tcW w:w="2266" w:type="dxa"/>
+            <w:shd w:val="clear" w:color="auto" w:fill="BDD6EE" w:themeFill="accent1" w:themeFillTint="66"/>
+          </w:tcPr>
+          <w:p>
+            <w:pPr>
+              <w:rPr>
+                <w:rFonts w:cs="Arial"/>
+                <w:color w:val="FF0000"/>
+              </w:rPr>
+            </w:pPr>
+            <w:r>
+              <w:rPr>
+                <w:rFonts w:cs="Arial"/>
+                <w:color w:val="FF0000"/>
+              </w:rPr>
+              <w:t>Pas fait</w:t>
+            </w:r>
+          </w:p>
+        </w:tc>
+      </w:tr>
+      <w:tr>
+        <w:tc>
+          <w:tcPr>
+            <w:tcW w:w="2265" w:type="dxa"/>
+            <w:shd w:val="clear" w:color="auto" w:fill="BDD6EE" w:themeFill="accent1" w:themeFillTint="66"/>
+          </w:tcPr>
+          <w:p>
+            <w:bookmarkStart w:id="0" w:name="_GoBack"/>
+            <w:bookmarkEnd w:id="0"/>
+          </w:p>
+        </w:tc>
+        <w:tc>
+          <w:tcPr>
+            <w:tcW w:w="2265" w:type="dxa"/>
+            <w:shd w:val="clear" w:color="auto" w:fill="BDD6EE" w:themeFill="accent1" w:themeFillTint="66"/>
+          </w:tcPr>
+          <w:p/>
+        </w:tc>
+        <w:tc>
+          <w:tcPr>
+            <w:tcW w:w="2266" w:type="dxa"/>
+            <w:shd w:val="clear" w:color="auto" w:fill="BDD6EE" w:themeFill="accent1" w:themeFillTint="66"/>
+          </w:tcPr>
+          <w:p/>
+        </w:tc>
+        <w:tc>
+          <w:tcPr>
+            <w:tcW w:w="2266" w:type="dxa"/>
+            <w:shd w:val="clear" w:color="auto" w:fill="BDD6EE" w:themeFill="accent1" w:themeFillTint="66"/>
+          </w:tcPr>
+          <w:p>
+            <w:pPr>
+              <w:rPr>
+                <w:rFonts w:cs="Arial"/>
+                <w:color w:val="FF0000"/>
+              </w:rPr>
+            </w:pPr>
+          </w:p>
+        </w:tc>
+      </w:tr>
+    </w:tbl>
     <w:p>
+      <w:pPr>
+        <w:jc w:val="center"/>
+      </w:pPr>
       <w:r>
-        <w:t>Pour l’instant c’est vide, à remplir une fois en SIG.</w:t>
+        <w:t>Dans ce descriptif vous retrouvez la liste des tâches à faire. Mettez le fichier à jour au fur et à mesure merci !</w:t>
       </w:r>
-      <w:bookmarkStart w:id="0" w:name="_GoBack"/>
-      <w:bookmarkEnd w:id="0"/>
     </w:p>
+    <w:p/>
     <w:sectPr>
       <w:pgSz w:w="11906" w:h="16838"/>
       <w:pgMar w:top="1417" w:right="1417" w:bottom="1417" w:left="1417" w:header="708" w:footer="708" w:gutter="0"/>
@@ -440,6 +949,25 @@
     <w:semiHidden/>
     <w:unhideWhenUsed/>
   </w:style>
+  <w:style w:type="table" w:styleId="Grilledutableau">
+    <w:name w:val="Table Grid"/>
+    <w:basedOn w:val="TableauNormal"/>
+    <w:uiPriority w:val="39"/>
+    <w:rsid w:val="00370651"/>
+    <w:pPr>
+      <w:spacing w:after="0" w:line="240" w:lineRule="auto"/>
+    </w:pPr>
+    <w:tblPr>
+      <w:tblBorders>
+        <w:top w:val="single" w:sz="4" w:space="0" w:color="auto"/>
+        <w:left w:val="single" w:sz="4" w:space="0" w:color="auto"/>
+        <w:bottom w:val="single" w:sz="4" w:space="0" w:color="auto"/>
+        <w:right w:val="single" w:sz="4" w:space="0" w:color="auto"/>
+        <w:insideH w:val="single" w:sz="4" w:space="0" w:color="auto"/>
+        <w:insideV w:val="single" w:sz="4" w:space="0" w:color="auto"/>
+      </w:tblBorders>
+    </w:tblPr>
+  </w:style>
 </w:styles>
 </file>
 

</xml_diff>

<commit_message>
To do list v.2 29/03/2018
Fini la glandouille
</commit_message>
<xml_diff>
--- a/no htdocs/To do list.docx
+++ b/no htdocs/To do list.docx
@@ -113,6 +113,9 @@
             <w:r>
               <w:t>Formulaire Inscription</w:t>
             </w:r>
+            <w:r>
+              <w:t xml:space="preserve"> COMPLET (PHP + HTML + CSS + SQL)</w:t>
+            </w:r>
           </w:p>
         </w:tc>
         <w:tc>
@@ -128,33 +131,24 @@
               <w:t xml:space="preserve">complet </w:t>
             </w:r>
             <w:r>
-              <w:t>en reprenant le modèle CSS de la page « </w:t>
-            </w:r>
-            <w:proofErr w:type="spellStart"/>
-            <w:r>
-              <w:t>guest.php</w:t>
-            </w:r>
-            <w:proofErr w:type="spellEnd"/>
-            <w:r>
-              <w:t> »</w:t>
-            </w:r>
-          </w:p>
-          <w:p/>
-        </w:tc>
-        <w:tc>
-          <w:tcPr>
-            <w:tcW w:w="2266" w:type="dxa"/>
-            <w:shd w:val="clear" w:color="auto" w:fill="BDD6EE" w:themeFill="accent1" w:themeFillTint="66"/>
-          </w:tcPr>
-          <w:p>
-            <w:r>
-              <w:t xml:space="preserve">Mathias ou </w:t>
-            </w:r>
-            <w:proofErr w:type="spellStart"/>
-            <w:r>
-              <w:t>Noam</w:t>
-            </w:r>
-            <w:proofErr w:type="spellEnd"/>
+              <w:t>en reprenant le modèle CSS de la page « guest.php »</w:t>
+            </w:r>
+          </w:p>
+          <w:p>
+            <w:r>
+              <w:t>Aidez-vous de tutos vidéos PHP les gars c’est là qu’il y a masse ressource.</w:t>
+            </w:r>
+          </w:p>
+        </w:tc>
+        <w:tc>
+          <w:tcPr>
+            <w:tcW w:w="2266" w:type="dxa"/>
+            <w:shd w:val="clear" w:color="auto" w:fill="BDD6EE" w:themeFill="accent1" w:themeFillTint="66"/>
+          </w:tcPr>
+          <w:p>
+            <w:r>
+              <w:t>Mathias ou Noam</w:t>
+            </w:r>
           </w:p>
         </w:tc>
         <w:tc>
@@ -197,13 +191,8 @@
           </w:tcPr>
           <w:p>
             <w:r>
-              <w:t xml:space="preserve">Il faut compléter les menus et les sous-menus genre rajouter des «catégories » dans le menu par exemple « Offres internet » </w:t>
-            </w:r>
-            <w:proofErr w:type="spellStart"/>
-            <w:r>
-              <w:t>etc</w:t>
-            </w:r>
-            <w:proofErr w:type="spellEnd"/>
+              <w:t>Il faut compléter les menus et les sous-menus genre rajouter des «catégories » dans le menu par exemple « Offres internet » etc</w:t>
+            </w:r>
           </w:p>
           <w:p/>
         </w:tc>
@@ -254,31 +243,18 @@
           </w:tcPr>
           <w:p>
             <w:r>
-              <w:t>Continuer l’</w:t>
-            </w:r>
-            <w:proofErr w:type="spellStart"/>
-            <w:r>
-              <w:t>index.php</w:t>
-            </w:r>
-            <w:proofErr w:type="spellEnd"/>
-          </w:p>
-        </w:tc>
-        <w:tc>
-          <w:tcPr>
-            <w:tcW w:w="2265" w:type="dxa"/>
-            <w:shd w:val="clear" w:color="auto" w:fill="BDD6EE" w:themeFill="accent1" w:themeFillTint="66"/>
-          </w:tcPr>
-          <w:p>
-            <w:r>
-              <w:t xml:space="preserve">Rajouter une ligne après « Nos Offres » intitulée « Promos du moment » en reprenant le modèle des blocs au-dessus. A vous d’inventer des offres ! Reprenez le </w:t>
-            </w:r>
-            <w:proofErr w:type="spellStart"/>
-            <w:r>
-              <w:t>css</w:t>
-            </w:r>
-            <w:proofErr w:type="spellEnd"/>
-            <w:r>
-              <w:t xml:space="preserve"> de guest.css</w:t>
+              <w:t>Continuer l’index.php</w:t>
+            </w:r>
+          </w:p>
+        </w:tc>
+        <w:tc>
+          <w:tcPr>
+            <w:tcW w:w="2265" w:type="dxa"/>
+            <w:shd w:val="clear" w:color="auto" w:fill="BDD6EE" w:themeFill="accent1" w:themeFillTint="66"/>
+          </w:tcPr>
+          <w:p>
+            <w:r>
+              <w:t>Rajouter une ligne après « Nos Offres » intitulée « Promos du moment » en reprenant le modèle des blocs au-dessus. A vous d’inventer des offres ! Reprenez le css de guest.css</w:t>
             </w:r>
           </w:p>
           <w:p/>
@@ -334,37 +310,8 @@
           </w:tcPr>
           <w:p>
             <w:r>
-              <w:t>Par exemple déplacer « </w:t>
-            </w:r>
-            <w:proofErr w:type="spellStart"/>
-            <w:r>
-              <w:t>guest.php</w:t>
-            </w:r>
-            <w:proofErr w:type="spellEnd"/>
-            <w:r>
-              <w:t xml:space="preserve"> » dans un dossier nommé « espace-client » et renommer </w:t>
-            </w:r>
-            <w:proofErr w:type="spellStart"/>
-            <w:r>
-              <w:t>guest.php</w:t>
-            </w:r>
-            <w:proofErr w:type="spellEnd"/>
-            <w:r>
-              <w:t xml:space="preserve"> en </w:t>
-            </w:r>
-            <w:proofErr w:type="spellStart"/>
-            <w:r>
-              <w:t>index.php</w:t>
-            </w:r>
-            <w:proofErr w:type="spellEnd"/>
-            <w:r>
-              <w:t xml:space="preserve"> pour obtenir l’URL 127.0.0.1/espace-client/ au lieu de 127.0.0.1/</w:t>
-            </w:r>
-            <w:proofErr w:type="spellStart"/>
-            <w:r>
-              <w:t>guest.php</w:t>
-            </w:r>
-            <w:proofErr w:type="spellEnd"/>
+              <w:t>Par exemple déplacer « guest.php » dans un dossier nommé « espace-client » et renommer guest.php en index.php pour obtenir l’URL 127.0.0.1/espace-client/ au lieu de 127.0.0.1/guest.php</w:t>
+            </w:r>
           </w:p>
           <w:p/>
         </w:tc>
@@ -423,15 +370,7 @@
               <w:t>Il faut créer des blocs pour pouvoir, par exemple, afficher les caractéristiques</w:t>
             </w:r>
             <w:r>
-              <w:t xml:space="preserve"> d’un téléphone, en gros créer la page </w:t>
-            </w:r>
-            <w:proofErr w:type="spellStart"/>
-            <w:r>
-              <w:t>mobile.php</w:t>
-            </w:r>
-            <w:proofErr w:type="spellEnd"/>
-            <w:r>
-              <w:t> !</w:t>
+              <w:t xml:space="preserve"> d’un téléphone, en gros créer la page mobile.php !</w:t>
             </w:r>
           </w:p>
         </w:tc>
@@ -475,23 +414,104 @@
             <w:shd w:val="clear" w:color="auto" w:fill="BDD6EE" w:themeFill="accent1" w:themeFillTint="66"/>
           </w:tcPr>
           <w:p>
+            <w:r>
+              <w:t xml:space="preserve">Système de connexion à l’aide des variables </w:t>
+            </w:r>
+            <w:r>
+              <w:lastRenderedPageBreak/>
+              <w:t>de SESSION ou COOKIE (à décider)</w:t>
+            </w:r>
+          </w:p>
+        </w:tc>
+        <w:tc>
+          <w:tcPr>
+            <w:tcW w:w="2265" w:type="dxa"/>
+            <w:shd w:val="clear" w:color="auto" w:fill="BDD6EE" w:themeFill="accent1" w:themeFillTint="66"/>
+          </w:tcPr>
+          <w:p>
+            <w:r>
+              <w:lastRenderedPageBreak/>
+              <w:t xml:space="preserve">Il faut créer un système de connexion </w:t>
+            </w:r>
+            <w:r>
+              <w:lastRenderedPageBreak/>
+              <w:t>session_start() et un système de déconnexion. Pour vous aider il y a un tas de vidéos sur internet donc n’hésitez pas à aller les tchek voir comment on fait.</w:t>
+            </w:r>
+          </w:p>
+          <w:p/>
+        </w:tc>
+        <w:tc>
+          <w:tcPr>
+            <w:tcW w:w="2266" w:type="dxa"/>
+            <w:shd w:val="clear" w:color="auto" w:fill="BDD6EE" w:themeFill="accent1" w:themeFillTint="66"/>
+          </w:tcPr>
+          <w:p>
+            <w:r>
+              <w:lastRenderedPageBreak/>
+              <w:t>Volontaires</w:t>
+            </w:r>
+          </w:p>
+        </w:tc>
+        <w:tc>
+          <w:tcPr>
+            <w:tcW w:w="2266" w:type="dxa"/>
+            <w:shd w:val="clear" w:color="auto" w:fill="BDD6EE" w:themeFill="accent1" w:themeFillTint="66"/>
+          </w:tcPr>
+          <w:p>
+            <w:pPr>
+              <w:rPr>
+                <w:rFonts w:cs="Arial"/>
+                <w:color w:val="FF0000"/>
+              </w:rPr>
+            </w:pPr>
+            <w:r>
+              <w:rPr>
+                <w:rFonts w:cs="Arial"/>
+                <w:color w:val="FF0000"/>
+              </w:rPr>
+              <w:t>Pas fait</w:t>
+            </w:r>
+          </w:p>
+        </w:tc>
+      </w:tr>
+      <w:tr>
+        <w:tc>
+          <w:tcPr>
+            <w:tcW w:w="2265" w:type="dxa"/>
+            <w:shd w:val="clear" w:color="auto" w:fill="BDD6EE" w:themeFill="accent1" w:themeFillTint="66"/>
+          </w:tcPr>
+          <w:p>
+            <w:r>
+              <w:t>Afficher l’espace client</w:t>
+            </w:r>
+          </w:p>
+        </w:tc>
+        <w:tc>
+          <w:tcPr>
+            <w:tcW w:w="2265" w:type="dxa"/>
+            <w:shd w:val="clear" w:color="auto" w:fill="BDD6EE" w:themeFill="accent1" w:themeFillTint="66"/>
+          </w:tcPr>
+          <w:p>
+            <w:r>
+              <w:t>Créer la page qui affichera les informations du client dans son espace client</w:t>
+            </w:r>
+            <w:r>
+              <w:t>, pour cela on utilisera des requêtes SQL récupérant les champs de la table clients.</w:t>
+            </w:r>
             <w:bookmarkStart w:id="0" w:name="_GoBack"/>
             <w:bookmarkEnd w:id="0"/>
           </w:p>
         </w:tc>
         <w:tc>
           <w:tcPr>
-            <w:tcW w:w="2265" w:type="dxa"/>
-            <w:shd w:val="clear" w:color="auto" w:fill="BDD6EE" w:themeFill="accent1" w:themeFillTint="66"/>
-          </w:tcPr>
-          <w:p/>
-        </w:tc>
-        <w:tc>
-          <w:tcPr>
-            <w:tcW w:w="2266" w:type="dxa"/>
-            <w:shd w:val="clear" w:color="auto" w:fill="BDD6EE" w:themeFill="accent1" w:themeFillTint="66"/>
-          </w:tcPr>
-          <w:p/>
+            <w:tcW w:w="2266" w:type="dxa"/>
+            <w:shd w:val="clear" w:color="auto" w:fill="BDD6EE" w:themeFill="accent1" w:themeFillTint="66"/>
+          </w:tcPr>
+          <w:p>
+            <w:r>
+              <w:t>Volontaires</w:t>
+            </w:r>
+          </w:p>
         </w:tc>
         <w:tc>
           <w:tcPr>
@@ -505,18 +525,17 @@
                 <w:color w:val="FF0000"/>
               </w:rPr>
             </w:pPr>
+            <w:r>
+              <w:rPr>
+                <w:rFonts w:cs="Arial"/>
+                <w:color w:val="FF0000"/>
+              </w:rPr>
+              <w:t>Pas fait</w:t>
+            </w:r>
           </w:p>
         </w:tc>
       </w:tr>
     </w:tbl>
-    <w:p>
-      <w:pPr>
-        <w:jc w:val="center"/>
-      </w:pPr>
-      <w:r>
-        <w:t>Dans ce descriptif vous retrouvez la liste des tâches à faire. Mettez le fichier à jour au fur et à mesure merci !</w:t>
-      </w:r>
-    </w:p>
     <w:p/>
     <w:sectPr>
       <w:pgSz w:w="11906" w:h="16838"/>

</xml_diff>

<commit_message>
To do list du 30/03/2018
</commit_message>
<xml_diff>
--- a/no htdocs/To do list.docx
+++ b/no htdocs/To do list.docx
@@ -1,13 +1,13 @@
 
 <file path=word/document.xml><?xml version="1.0" encoding="utf-8"?>
-<w:document xmlns:wpc="http://schemas.microsoft.com/office/word/2010/wordprocessingCanvas" xmlns:mc="http://schemas.openxmlformats.org/markup-compatibility/2006" xmlns:o="urn:schemas-microsoft-com:office:office" xmlns:r="http://schemas.openxmlformats.org/officeDocument/2006/relationships" xmlns:m="http://schemas.openxmlformats.org/officeDocument/2006/math" xmlns:v="urn:schemas-microsoft-com:vml" xmlns:wp14="http://schemas.microsoft.com/office/word/2010/wordprocessingDrawing" xmlns:wp="http://schemas.openxmlformats.org/drawingml/2006/wordprocessingDrawing" xmlns:w10="urn:schemas-microsoft-com:office:word" xmlns:w="http://schemas.openxmlformats.org/wordprocessingml/2006/main" xmlns:w14="http://schemas.microsoft.com/office/word/2010/wordml" xmlns:w15="http://schemas.microsoft.com/office/word/2012/wordml" xmlns:wpg="http://schemas.microsoft.com/office/word/2010/wordprocessingGroup" xmlns:wpi="http://schemas.microsoft.com/office/word/2010/wordprocessingInk" xmlns:wne="http://schemas.microsoft.com/office/word/2006/wordml" xmlns:wps="http://schemas.microsoft.com/office/word/2010/wordprocessingShape" mc:Ignorable="w14 w15 wp14">
+<w:document xmlns:ve="http://schemas.openxmlformats.org/markup-compatibility/2006" xmlns:o="urn:schemas-microsoft-com:office:office" xmlns:r="http://schemas.openxmlformats.org/officeDocument/2006/relationships" xmlns:m="http://schemas.openxmlformats.org/officeDocument/2006/math" xmlns:v="urn:schemas-microsoft-com:vml" xmlns:wp="http://schemas.openxmlformats.org/drawingml/2006/wordprocessingDrawing" xmlns:w10="urn:schemas-microsoft-com:office:word" xmlns:w="http://schemas.openxmlformats.org/wordprocessingml/2006/main" xmlns:wne="http://schemas.microsoft.com/office/word/2006/wordml">
   <w:body>
     <w:tbl>
       <w:tblPr>
         <w:tblStyle w:val="Grilledutableau"/>
         <w:tblpPr w:leftFromText="141" w:rightFromText="141" w:vertAnchor="page" w:horzAnchor="margin" w:tblpY="2506"/>
         <w:tblW w:w="0" w:type="auto"/>
-        <w:tblLook w:val="04A0" w:firstRow="1" w:lastRow="0" w:firstColumn="1" w:lastColumn="0" w:noHBand="0" w:noVBand="1"/>
+        <w:tblLook w:val="04A0"/>
       </w:tblPr>
       <w:tblGrid>
         <w:gridCol w:w="2265"/>
@@ -136,19 +136,32 @@
           </w:p>
           <w:p>
             <w:r>
-              <w:t>Aidez-vous de tutos vidéos PHP les gars c’est là qu’il y a masse ressource.</w:t>
-            </w:r>
-          </w:p>
-        </w:tc>
-        <w:tc>
-          <w:tcPr>
-            <w:tcW w:w="2266" w:type="dxa"/>
-            <w:shd w:val="clear" w:color="auto" w:fill="BDD6EE" w:themeFill="accent1" w:themeFillTint="66"/>
-          </w:tcPr>
-          <w:p>
-            <w:r>
-              <w:t>Mathias ou Noam</w:t>
-            </w:r>
+              <w:t xml:space="preserve">Aidez-vous de </w:t>
+            </w:r>
+            <w:proofErr w:type="spellStart"/>
+            <w:r>
+              <w:t>tutos</w:t>
+            </w:r>
+            <w:proofErr w:type="spellEnd"/>
+            <w:r>
+              <w:t xml:space="preserve"> vidéos PHP les gars c’est là qu’il y a masse ressource.</w:t>
+            </w:r>
+          </w:p>
+        </w:tc>
+        <w:tc>
+          <w:tcPr>
+            <w:tcW w:w="2266" w:type="dxa"/>
+            <w:shd w:val="clear" w:color="auto" w:fill="BDD6EE" w:themeFill="accent1" w:themeFillTint="66"/>
+          </w:tcPr>
+          <w:p>
+            <w:r>
+              <w:t xml:space="preserve">Mathias ou </w:t>
+            </w:r>
+            <w:proofErr w:type="spellStart"/>
+            <w:r>
+              <w:t>Noam</w:t>
+            </w:r>
+            <w:proofErr w:type="spellEnd"/>
           </w:p>
         </w:tc>
         <w:tc>
@@ -191,8 +204,13 @@
           </w:tcPr>
           <w:p>
             <w:r>
-              <w:t>Il faut compléter les menus et les sous-menus genre rajouter des «catégories » dans le menu par exemple « Offres internet » etc</w:t>
-            </w:r>
+              <w:t xml:space="preserve">Il faut compléter les menus et les sous-menus genre rajouter des «catégories » dans le menu par exemple « Offres internet » </w:t>
+            </w:r>
+            <w:proofErr w:type="spellStart"/>
+            <w:r>
+              <w:t>etc</w:t>
+            </w:r>
+            <w:proofErr w:type="spellEnd"/>
           </w:p>
           <w:p/>
         </w:tc>
@@ -254,7 +272,15 @@
           </w:tcPr>
           <w:p>
             <w:r>
-              <w:t>Rajouter une ligne après « Nos Offres » intitulée « Promos du moment » en reprenant le modèle des blocs au-dessus. A vous d’inventer des offres ! Reprenez le css de guest.css</w:t>
+              <w:t xml:space="preserve">Rajouter une ligne après « Nos Offres » intitulée « Promos du moment » en reprenant le modèle des blocs au-dessus. A vous d’inventer des offres ! Reprenez le </w:t>
+            </w:r>
+            <w:proofErr w:type="spellStart"/>
+            <w:r>
+              <w:t>css</w:t>
+            </w:r>
+            <w:proofErr w:type="spellEnd"/>
+            <w:r>
+              <w:t xml:space="preserve"> de guest.css</w:t>
             </w:r>
           </w:p>
           <w:p/>
@@ -415,27 +441,46 @@
           </w:tcPr>
           <w:p>
             <w:r>
-              <w:t xml:space="preserve">Système de connexion à l’aide des variables </w:t>
+              <w:t>Système de connexion à l’aide des variables de SESSION ou COOKIE (à décider)</w:t>
+            </w:r>
+          </w:p>
+        </w:tc>
+        <w:tc>
+          <w:tcPr>
+            <w:tcW w:w="2265" w:type="dxa"/>
+            <w:shd w:val="clear" w:color="auto" w:fill="BDD6EE" w:themeFill="accent1" w:themeFillTint="66"/>
+          </w:tcPr>
+          <w:p>
+            <w:r>
+              <w:t xml:space="preserve">Il faut créer un système de connexion </w:t>
+            </w:r>
+            <w:proofErr w:type="spellStart"/>
+            <w:r>
+              <w:t>session_</w:t>
+            </w:r>
+            <w:proofErr w:type="gramStart"/>
+            <w:r>
+              <w:t>start</w:t>
+            </w:r>
+            <w:proofErr w:type="spellEnd"/>
+            <w:r>
+              <w:t>(</w:t>
+            </w:r>
+            <w:proofErr w:type="gramEnd"/>
+            <w:r>
+              <w:t xml:space="preserve">) et un système de déconnexion. Pour vous aider il y a un tas </w:t>
             </w:r>
             <w:r>
               <w:lastRenderedPageBreak/>
-              <w:t>de SESSION ou COOKIE (à décider)</w:t>
-            </w:r>
-          </w:p>
-        </w:tc>
-        <w:tc>
-          <w:tcPr>
-            <w:tcW w:w="2265" w:type="dxa"/>
-            <w:shd w:val="clear" w:color="auto" w:fill="BDD6EE" w:themeFill="accent1" w:themeFillTint="66"/>
-          </w:tcPr>
-          <w:p>
-            <w:r>
-              <w:lastRenderedPageBreak/>
-              <w:t xml:space="preserve">Il faut créer un système de connexion </w:t>
-            </w:r>
-            <w:r>
-              <w:lastRenderedPageBreak/>
-              <w:t>session_start() et un système de déconnexion. Pour vous aider il y a un tas de vidéos sur internet donc n’hésitez pas à aller les tchek voir comment on fait.</w:t>
+              <w:t xml:space="preserve">de vidéos sur internet donc n’hésitez pas à aller les </w:t>
+            </w:r>
+            <w:proofErr w:type="spellStart"/>
+            <w:r>
+              <w:t>tchek</w:t>
+            </w:r>
+            <w:proofErr w:type="spellEnd"/>
+            <w:r>
+              <w:t xml:space="preserve"> voir comment on fait.</w:t>
             </w:r>
           </w:p>
           <w:p/>
@@ -482,6 +527,7 @@
           </w:tcPr>
           <w:p>
             <w:r>
+              <w:lastRenderedPageBreak/>
               <w:t>Afficher l’espace client</w:t>
             </w:r>
           </w:p>
@@ -500,6 +546,63 @@
             </w:r>
             <w:bookmarkStart w:id="0" w:name="_GoBack"/>
             <w:bookmarkEnd w:id="0"/>
+          </w:p>
+          <w:p/>
+        </w:tc>
+        <w:tc>
+          <w:tcPr>
+            <w:tcW w:w="2266" w:type="dxa"/>
+            <w:shd w:val="clear" w:color="auto" w:fill="BDD6EE" w:themeFill="accent1" w:themeFillTint="66"/>
+          </w:tcPr>
+          <w:p>
+            <w:r>
+              <w:t>Volontaires</w:t>
+            </w:r>
+          </w:p>
+        </w:tc>
+        <w:tc>
+          <w:tcPr>
+            <w:tcW w:w="2266" w:type="dxa"/>
+            <w:shd w:val="clear" w:color="auto" w:fill="BDD6EE" w:themeFill="accent1" w:themeFillTint="66"/>
+          </w:tcPr>
+          <w:p>
+            <w:pPr>
+              <w:rPr>
+                <w:rFonts w:cs="Arial"/>
+                <w:color w:val="FF0000"/>
+              </w:rPr>
+            </w:pPr>
+            <w:r>
+              <w:rPr>
+                <w:rFonts w:cs="Arial"/>
+                <w:color w:val="FF0000"/>
+              </w:rPr>
+              <w:t>Pas fait</w:t>
+            </w:r>
+          </w:p>
+        </w:tc>
+      </w:tr>
+      <w:tr>
+        <w:tc>
+          <w:tcPr>
+            <w:tcW w:w="2265" w:type="dxa"/>
+            <w:shd w:val="clear" w:color="auto" w:fill="BDD6EE" w:themeFill="accent1" w:themeFillTint="66"/>
+          </w:tcPr>
+          <w:p>
+            <w:r>
+              <w:t>Bouton « Envoyer » sur la page espace client</w:t>
+            </w:r>
+          </w:p>
+        </w:tc>
+        <w:tc>
+          <w:tcPr>
+            <w:tcW w:w="2265" w:type="dxa"/>
+            <w:shd w:val="clear" w:color="auto" w:fill="BDD6EE" w:themeFill="accent1" w:themeFillTint="66"/>
+          </w:tcPr>
+          <w:p>
+            <w:r>
+              <w:t>Faire un bouton « Envoyer » sur la page espace client en reprenant le même modèle que le bouton « Espace client &gt;&gt; »</w:t>
+            </w:r>
           </w:p>
         </w:tc>
         <w:tc>
@@ -548,7 +651,7 @@
 </file>
 
 <file path=word/styles.xml><?xml version="1.0" encoding="utf-8"?>
-<w:styles xmlns:mc="http://schemas.openxmlformats.org/markup-compatibility/2006" xmlns:r="http://schemas.openxmlformats.org/officeDocument/2006/relationships" xmlns:w="http://schemas.openxmlformats.org/wordprocessingml/2006/main" xmlns:w14="http://schemas.microsoft.com/office/word/2010/wordml" xmlns:w15="http://schemas.microsoft.com/office/word/2012/wordml" mc:Ignorable="w14 w15">
+<w:styles xmlns:r="http://schemas.openxmlformats.org/officeDocument/2006/relationships" xmlns:w="http://schemas.openxmlformats.org/wordprocessingml/2006/main">
   <w:docDefaults>
     <w:rPrDefault>
       <w:rPr>
@@ -564,382 +667,149 @@
       </w:pPr>
     </w:pPrDefault>
   </w:docDefaults>
-  <w:latentStyles w:defLockedState="0" w:defUIPriority="99" w:defSemiHidden="0" w:defUnhideWhenUsed="0" w:defQFormat="0" w:count="371">
-    <w:lsdException w:name="Normal" w:uiPriority="0" w:qFormat="1"/>
-    <w:lsdException w:name="heading 1" w:uiPriority="9" w:qFormat="1"/>
-    <w:lsdException w:name="heading 2" w:semiHidden="1" w:uiPriority="9" w:unhideWhenUsed="1" w:qFormat="1"/>
-    <w:lsdException w:name="heading 3" w:semiHidden="1" w:uiPriority="9" w:unhideWhenUsed="1" w:qFormat="1"/>
-    <w:lsdException w:name="heading 4" w:semiHidden="1" w:uiPriority="9" w:unhideWhenUsed="1" w:qFormat="1"/>
-    <w:lsdException w:name="heading 5" w:semiHidden="1" w:uiPriority="9" w:unhideWhenUsed="1" w:qFormat="1"/>
-    <w:lsdException w:name="heading 6" w:semiHidden="1" w:uiPriority="9" w:unhideWhenUsed="1" w:qFormat="1"/>
-    <w:lsdException w:name="heading 7" w:semiHidden="1" w:uiPriority="9" w:unhideWhenUsed="1" w:qFormat="1"/>
-    <w:lsdException w:name="heading 8" w:semiHidden="1" w:uiPriority="9" w:unhideWhenUsed="1" w:qFormat="1"/>
-    <w:lsdException w:name="heading 9" w:semiHidden="1" w:uiPriority="9" w:unhideWhenUsed="1" w:qFormat="1"/>
-    <w:lsdException w:name="index 1" w:semiHidden="1" w:unhideWhenUsed="1"/>
-    <w:lsdException w:name="index 2" w:semiHidden="1" w:unhideWhenUsed="1"/>
-    <w:lsdException w:name="index 3" w:semiHidden="1" w:unhideWhenUsed="1"/>
-    <w:lsdException w:name="index 4" w:semiHidden="1" w:unhideWhenUsed="1"/>
-    <w:lsdException w:name="index 5" w:semiHidden="1" w:unhideWhenUsed="1"/>
-    <w:lsdException w:name="index 6" w:semiHidden="1" w:unhideWhenUsed="1"/>
-    <w:lsdException w:name="index 7" w:semiHidden="1" w:unhideWhenUsed="1"/>
-    <w:lsdException w:name="index 8" w:semiHidden="1" w:unhideWhenUsed="1"/>
-    <w:lsdException w:name="index 9" w:semiHidden="1" w:unhideWhenUsed="1"/>
-    <w:lsdException w:name="toc 1" w:semiHidden="1" w:uiPriority="39" w:unhideWhenUsed="1"/>
-    <w:lsdException w:name="toc 2" w:semiHidden="1" w:uiPriority="39" w:unhideWhenUsed="1"/>
-    <w:lsdException w:name="toc 3" w:semiHidden="1" w:uiPriority="39" w:unhideWhenUsed="1"/>
-    <w:lsdException w:name="toc 4" w:semiHidden="1" w:uiPriority="39" w:unhideWhenUsed="1"/>
-    <w:lsdException w:name="toc 5" w:semiHidden="1" w:uiPriority="39" w:unhideWhenUsed="1"/>
-    <w:lsdException w:name="toc 6" w:semiHidden="1" w:uiPriority="39" w:unhideWhenUsed="1"/>
-    <w:lsdException w:name="toc 7" w:semiHidden="1" w:uiPriority="39" w:unhideWhenUsed="1"/>
-    <w:lsdException w:name="toc 8" w:semiHidden="1" w:uiPriority="39" w:unhideWhenUsed="1"/>
-    <w:lsdException w:name="toc 9" w:semiHidden="1" w:uiPriority="39" w:unhideWhenUsed="1"/>
-    <w:lsdException w:name="Normal Indent" w:semiHidden="1" w:unhideWhenUsed="1"/>
-    <w:lsdException w:name="footnote text" w:semiHidden="1" w:unhideWhenUsed="1"/>
-    <w:lsdException w:name="annotation text" w:semiHidden="1" w:unhideWhenUsed="1"/>
-    <w:lsdException w:name="header" w:semiHidden="1" w:unhideWhenUsed="1"/>
-    <w:lsdException w:name="footer" w:semiHidden="1" w:unhideWhenUsed="1"/>
-    <w:lsdException w:name="index heading" w:semiHidden="1" w:unhideWhenUsed="1"/>
-    <w:lsdException w:name="caption" w:semiHidden="1" w:uiPriority="35" w:unhideWhenUsed="1" w:qFormat="1"/>
-    <w:lsdException w:name="table of figures" w:semiHidden="1" w:unhideWhenUsed="1"/>
-    <w:lsdException w:name="envelope address" w:semiHidden="1" w:unhideWhenUsed="1"/>
-    <w:lsdException w:name="envelope return" w:semiHidden="1" w:unhideWhenUsed="1"/>
-    <w:lsdException w:name="footnote reference" w:semiHidden="1" w:unhideWhenUsed="1"/>
-    <w:lsdException w:name="annotation reference" w:semiHidden="1" w:unhideWhenUsed="1"/>
-    <w:lsdException w:name="line number" w:semiHidden="1" w:unhideWhenUsed="1"/>
-    <w:lsdException w:name="page number" w:semiHidden="1" w:unhideWhenUsed="1"/>
-    <w:lsdException w:name="endnote reference" w:semiHidden="1" w:unhideWhenUsed="1"/>
-    <w:lsdException w:name="endnote text" w:semiHidden="1" w:unhideWhenUsed="1"/>
-    <w:lsdException w:name="table of authorities" w:semiHidden="1" w:unhideWhenUsed="1"/>
-    <w:lsdException w:name="macro" w:semiHidden="1" w:unhideWhenUsed="1"/>
-    <w:lsdException w:name="toa heading" w:semiHidden="1" w:unhideWhenUsed="1"/>
-    <w:lsdException w:name="List" w:semiHidden="1" w:unhideWhenUsed="1"/>
-    <w:lsdException w:name="List Bullet" w:semiHidden="1" w:unhideWhenUsed="1"/>
-    <w:lsdException w:name="List Number" w:semiHidden="1" w:unhideWhenUsed="1"/>
-    <w:lsdException w:name="List 2" w:semiHidden="1" w:unhideWhenUsed="1"/>
-    <w:lsdException w:name="List 3" w:semiHidden="1" w:unhideWhenUsed="1"/>
-    <w:lsdException w:name="List 4" w:semiHidden="1" w:unhideWhenUsed="1"/>
-    <w:lsdException w:name="List 5" w:semiHidden="1" w:unhideWhenUsed="1"/>
-    <w:lsdException w:name="List Bullet 2" w:semiHidden="1" w:unhideWhenUsed="1"/>
-    <w:lsdException w:name="List Bullet 3" w:semiHidden="1" w:unhideWhenUsed="1"/>
-    <w:lsdException w:name="List Bullet 4" w:semiHidden="1" w:unhideWhenUsed="1"/>
-    <w:lsdException w:name="List Bullet 5" w:semiHidden="1" w:unhideWhenUsed="1"/>
-    <w:lsdException w:name="List Number 2" w:semiHidden="1" w:unhideWhenUsed="1"/>
-    <w:lsdException w:name="List Number 3" w:semiHidden="1" w:unhideWhenUsed="1"/>
-    <w:lsdException w:name="List Number 4" w:semiHidden="1" w:unhideWhenUsed="1"/>
-    <w:lsdException w:name="List Number 5" w:semiHidden="1" w:unhideWhenUsed="1"/>
-    <w:lsdException w:name="Title" w:uiPriority="10" w:qFormat="1"/>
-    <w:lsdException w:name="Closing" w:semiHidden="1" w:unhideWhenUsed="1"/>
-    <w:lsdException w:name="Signature" w:semiHidden="1" w:unhideWhenUsed="1"/>
-    <w:lsdException w:name="Default Paragraph Font" w:semiHidden="1" w:uiPriority="1" w:unhideWhenUsed="1"/>
-    <w:lsdException w:name="Body Text" w:semiHidden="1" w:unhideWhenUsed="1"/>
-    <w:lsdException w:name="Body Text Indent" w:semiHidden="1" w:unhideWhenUsed="1"/>
-    <w:lsdException w:name="List Continue" w:semiHidden="1" w:unhideWhenUsed="1"/>
-    <w:lsdException w:name="List Continue 2" w:semiHidden="1" w:unhideWhenUsed="1"/>
-    <w:lsdException w:name="List Continue 3" w:semiHidden="1" w:unhideWhenUsed="1"/>
-    <w:lsdException w:name="List Continue 4" w:semiHidden="1" w:unhideWhenUsed="1"/>
-    <w:lsdException w:name="List Continue 5" w:semiHidden="1" w:unhideWhenUsed="1"/>
-    <w:lsdException w:name="Message Header" w:semiHidden="1" w:unhideWhenUsed="1"/>
-    <w:lsdException w:name="Subtitle" w:uiPriority="11" w:qFormat="1"/>
-    <w:lsdException w:name="Salutation" w:semiHidden="1" w:unhideWhenUsed="1"/>
-    <w:lsdException w:name="Date" w:semiHidden="1" w:unhideWhenUsed="1"/>
-    <w:lsdException w:name="Body Text First Indent" w:semiHidden="1" w:unhideWhenUsed="1"/>
-    <w:lsdException w:name="Body Text First Indent 2" w:semiHidden="1" w:unhideWhenUsed="1"/>
-    <w:lsdException w:name="Note Heading" w:semiHidden="1" w:unhideWhenUsed="1"/>
-    <w:lsdException w:name="Body Text 2" w:semiHidden="1" w:unhideWhenUsed="1"/>
-    <w:lsdException w:name="Body Text 3" w:semiHidden="1" w:unhideWhenUsed="1"/>
-    <w:lsdException w:name="Body Text Indent 2" w:semiHidden="1" w:unhideWhenUsed="1"/>
-    <w:lsdException w:name="Body Text Indent 3" w:semiHidden="1" w:unhideWhenUsed="1"/>
-    <w:lsdException w:name="Block Text" w:semiHidden="1" w:unhideWhenUsed="1"/>
-    <w:lsdException w:name="Hyperlink" w:semiHidden="1" w:unhideWhenUsed="1"/>
-    <w:lsdException w:name="FollowedHyperlink" w:semiHidden="1" w:unhideWhenUsed="1"/>
-    <w:lsdException w:name="Strong" w:uiPriority="22" w:qFormat="1"/>
-    <w:lsdException w:name="Emphasis" w:uiPriority="20" w:qFormat="1"/>
-    <w:lsdException w:name="Document Map" w:semiHidden="1" w:unhideWhenUsed="1"/>
-    <w:lsdException w:name="Plain Text" w:semiHidden="1" w:unhideWhenUsed="1"/>
-    <w:lsdException w:name="E-mail Signature" w:semiHidden="1" w:unhideWhenUsed="1"/>
-    <w:lsdException w:name="HTML Top of Form" w:semiHidden="1" w:unhideWhenUsed="1"/>
-    <w:lsdException w:name="HTML Bottom of Form" w:semiHidden="1" w:unhideWhenUsed="1"/>
-    <w:lsdException w:name="Normal (Web)" w:semiHidden="1" w:unhideWhenUsed="1"/>
-    <w:lsdException w:name="HTML Acronym" w:semiHidden="1" w:unhideWhenUsed="1"/>
-    <w:lsdException w:name="HTML Address" w:semiHidden="1" w:unhideWhenUsed="1"/>
-    <w:lsdException w:name="HTML Cite" w:semiHidden="1" w:unhideWhenUsed="1"/>
-    <w:lsdException w:name="HTML Code" w:semiHidden="1" w:unhideWhenUsed="1"/>
-    <w:lsdException w:name="HTML Definition" w:semiHidden="1" w:unhideWhenUsed="1"/>
-    <w:lsdException w:name="HTML Keyboard" w:semiHidden="1" w:unhideWhenUsed="1"/>
-    <w:lsdException w:name="HTML Preformatted" w:semiHidden="1" w:unhideWhenUsed="1"/>
-    <w:lsdException w:name="HTML Sample" w:semiHidden="1" w:unhideWhenUsed="1"/>
-    <w:lsdException w:name="HTML Typewriter" w:semiHidden="1" w:unhideWhenUsed="1"/>
-    <w:lsdException w:name="HTML Variable" w:semiHidden="1" w:unhideWhenUsed="1"/>
-    <w:lsdException w:name="Normal Table" w:semiHidden="1" w:unhideWhenUsed="1"/>
-    <w:lsdException w:name="annotation subject" w:semiHidden="1" w:unhideWhenUsed="1"/>
-    <w:lsdException w:name="No List" w:semiHidden="1" w:unhideWhenUsed="1"/>
-    <w:lsdException w:name="Outline List 1" w:semiHidden="1" w:unhideWhenUsed="1"/>
-    <w:lsdException w:name="Outline List 2" w:semiHidden="1" w:unhideWhenUsed="1"/>
-    <w:lsdException w:name="Outline List 3" w:semiHidden="1" w:unhideWhenUsed="1"/>
-    <w:lsdException w:name="Table Simple 1" w:semiHidden="1" w:unhideWhenUsed="1"/>
-    <w:lsdException w:name="Table Simple 2" w:semiHidden="1" w:unhideWhenUsed="1"/>
-    <w:lsdException w:name="Table Simple 3" w:semiHidden="1" w:unhideWhenUsed="1"/>
-    <w:lsdException w:name="Table Classic 1" w:semiHidden="1" w:unhideWhenUsed="1"/>
-    <w:lsdException w:name="Table Classic 2" w:semiHidden="1" w:unhideWhenUsed="1"/>
-    <w:lsdException w:name="Table Classic 3" w:semiHidden="1" w:unhideWhenUsed="1"/>
-    <w:lsdException w:name="Table Classic 4" w:semiHidden="1" w:unhideWhenUsed="1"/>
-    <w:lsdException w:name="Table Colorful 1" w:semiHidden="1" w:unhideWhenUsed="1"/>
-    <w:lsdException w:name="Table Colorful 2" w:semiHidden="1" w:unhideWhenUsed="1"/>
-    <w:lsdException w:name="Table Colorful 3" w:semiHidden="1" w:unhideWhenUsed="1"/>
-    <w:lsdException w:name="Table Columns 1" w:semiHidden="1" w:unhideWhenUsed="1"/>
-    <w:lsdException w:name="Table Columns 2" w:semiHidden="1" w:unhideWhenUsed="1"/>
-    <w:lsdException w:name="Table Columns 3" w:semiHidden="1" w:unhideWhenUsed="1"/>
-    <w:lsdException w:name="Table Columns 4" w:semiHidden="1" w:unhideWhenUsed="1"/>
-    <w:lsdException w:name="Table Columns 5" w:semiHidden="1" w:unhideWhenUsed="1"/>
-    <w:lsdException w:name="Table Grid 1" w:semiHidden="1" w:unhideWhenUsed="1"/>
-    <w:lsdException w:name="Table Grid 2" w:semiHidden="1" w:unhideWhenUsed="1"/>
-    <w:lsdException w:name="Table Grid 3" w:semiHidden="1" w:unhideWhenUsed="1"/>
-    <w:lsdException w:name="Table Grid 4" w:semiHidden="1" w:unhideWhenUsed="1"/>
-    <w:lsdException w:name="Table Grid 5" w:semiHidden="1" w:unhideWhenUsed="1"/>
-    <w:lsdException w:name="Table Grid 6" w:semiHidden="1" w:unhideWhenUsed="1"/>
-    <w:lsdException w:name="Table Grid 7" w:semiHidden="1" w:unhideWhenUsed="1"/>
-    <w:lsdException w:name="Table Grid 8" w:semiHidden="1" w:unhideWhenUsed="1"/>
-    <w:lsdException w:name="Table List 1" w:semiHidden="1" w:unhideWhenUsed="1"/>
-    <w:lsdException w:name="Table List 2" w:semiHidden="1" w:unhideWhenUsed="1"/>
-    <w:lsdException w:name="Table List 3" w:semiHidden="1" w:unhideWhenUsed="1"/>
-    <w:lsdException w:name="Table List 4" w:semiHidden="1" w:unhideWhenUsed="1"/>
-    <w:lsdException w:name="Table List 5" w:semiHidden="1" w:unhideWhenUsed="1"/>
-    <w:lsdException w:name="Table List 6" w:semiHidden="1" w:unhideWhenUsed="1"/>
-    <w:lsdException w:name="Table List 7" w:semiHidden="1" w:unhideWhenUsed="1"/>
-    <w:lsdException w:name="Table List 8" w:semiHidden="1" w:unhideWhenUsed="1"/>
-    <w:lsdException w:name="Table 3D effects 1" w:semiHidden="1" w:unhideWhenUsed="1"/>
-    <w:lsdException w:name="Table 3D effects 2" w:semiHidden="1" w:unhideWhenUsed="1"/>
-    <w:lsdException w:name="Table 3D effects 3" w:semiHidden="1" w:unhideWhenUsed="1"/>
-    <w:lsdException w:name="Table Contemporary" w:semiHidden="1" w:unhideWhenUsed="1"/>
-    <w:lsdException w:name="Table Elegant" w:semiHidden="1" w:unhideWhenUsed="1"/>
-    <w:lsdException w:name="Table Professional" w:semiHidden="1" w:unhideWhenUsed="1"/>
-    <w:lsdException w:name="Table Subtle 1" w:semiHidden="1" w:unhideWhenUsed="1"/>
-    <w:lsdException w:name="Table Subtle 2" w:semiHidden="1" w:unhideWhenUsed="1"/>
-    <w:lsdException w:name="Table Web 1" w:semiHidden="1" w:unhideWhenUsed="1"/>
-    <w:lsdException w:name="Table Web 2" w:semiHidden="1" w:unhideWhenUsed="1"/>
-    <w:lsdException w:name="Table Web 3" w:semiHidden="1" w:unhideWhenUsed="1"/>
-    <w:lsdException w:name="Balloon Text" w:semiHidden="1" w:unhideWhenUsed="1"/>
-    <w:lsdException w:name="Table Grid" w:uiPriority="39"/>
-    <w:lsdException w:name="Table Theme" w:semiHidden="1" w:unhideWhenUsed="1"/>
-    <w:lsdException w:name="Placeholder Text" w:semiHidden="1"/>
-    <w:lsdException w:name="No Spacing" w:uiPriority="1" w:qFormat="1"/>
-    <w:lsdException w:name="Light Shading" w:uiPriority="60"/>
-    <w:lsdException w:name="Light List" w:uiPriority="61"/>
-    <w:lsdException w:name="Light Grid" w:uiPriority="62"/>
-    <w:lsdException w:name="Medium Shading 1" w:uiPriority="63"/>
-    <w:lsdException w:name="Medium Shading 2" w:uiPriority="64"/>
-    <w:lsdException w:name="Medium List 1" w:uiPriority="65"/>
-    <w:lsdException w:name="Medium List 2" w:uiPriority="66"/>
-    <w:lsdException w:name="Medium Grid 1" w:uiPriority="67"/>
-    <w:lsdException w:name="Medium Grid 2" w:uiPriority="68"/>
-    <w:lsdException w:name="Medium Grid 3" w:uiPriority="69"/>
-    <w:lsdException w:name="Dark List" w:uiPriority="70"/>
-    <w:lsdException w:name="Colorful Shading" w:uiPriority="71"/>
-    <w:lsdException w:name="Colorful List" w:uiPriority="72"/>
-    <w:lsdException w:name="Colorful Grid" w:uiPriority="73"/>
-    <w:lsdException w:name="Light Shading Accent 1" w:uiPriority="60"/>
-    <w:lsdException w:name="Light List Accent 1" w:uiPriority="61"/>
-    <w:lsdException w:name="Light Grid Accent 1" w:uiPriority="62"/>
-    <w:lsdException w:name="Medium Shading 1 Accent 1" w:uiPriority="63"/>
-    <w:lsdException w:name="Medium Shading 2 Accent 1" w:uiPriority="64"/>
-    <w:lsdException w:name="Medium List 1 Accent 1" w:uiPriority="65"/>
-    <w:lsdException w:name="Revision" w:semiHidden="1"/>
-    <w:lsdException w:name="List Paragraph" w:uiPriority="34" w:qFormat="1"/>
-    <w:lsdException w:name="Quote" w:uiPriority="29" w:qFormat="1"/>
-    <w:lsdException w:name="Intense Quote" w:uiPriority="30" w:qFormat="1"/>
-    <w:lsdException w:name="Medium List 2 Accent 1" w:uiPriority="66"/>
-    <w:lsdException w:name="Medium Grid 1 Accent 1" w:uiPriority="67"/>
-    <w:lsdException w:name="Medium Grid 2 Accent 1" w:uiPriority="68"/>
-    <w:lsdException w:name="Medium Grid 3 Accent 1" w:uiPriority="69"/>
-    <w:lsdException w:name="Dark List Accent 1" w:uiPriority="70"/>
-    <w:lsdException w:name="Colorful Shading Accent 1" w:uiPriority="71"/>
-    <w:lsdException w:name="Colorful List Accent 1" w:uiPriority="72"/>
-    <w:lsdException w:name="Colorful Grid Accent 1" w:uiPriority="73"/>
-    <w:lsdException w:name="Light Shading Accent 2" w:uiPriority="60"/>
-    <w:lsdException w:name="Light List Accent 2" w:uiPriority="61"/>
-    <w:lsdException w:name="Light Grid Accent 2" w:uiPriority="62"/>
-    <w:lsdException w:name="Medium Shading 1 Accent 2" w:uiPriority="63"/>
-    <w:lsdException w:name="Medium Shading 2 Accent 2" w:uiPriority="64"/>
-    <w:lsdException w:name="Medium List 1 Accent 2" w:uiPriority="65"/>
-    <w:lsdException w:name="Medium List 2 Accent 2" w:uiPriority="66"/>
-    <w:lsdException w:name="Medium Grid 1 Accent 2" w:uiPriority="67"/>
-    <w:lsdException w:name="Medium Grid 2 Accent 2" w:uiPriority="68"/>
-    <w:lsdException w:name="Medium Grid 3 Accent 2" w:uiPriority="69"/>
-    <w:lsdException w:name="Dark List Accent 2" w:uiPriority="70"/>
-    <w:lsdException w:name="Colorful Shading Accent 2" w:uiPriority="71"/>
-    <w:lsdException w:name="Colorful List Accent 2" w:uiPriority="72"/>
-    <w:lsdException w:name="Colorful Grid Accent 2" w:uiPriority="73"/>
-    <w:lsdException w:name="Light Shading Accent 3" w:uiPriority="60"/>
-    <w:lsdException w:name="Light List Accent 3" w:uiPriority="61"/>
-    <w:lsdException w:name="Light Grid Accent 3" w:uiPriority="62"/>
-    <w:lsdException w:name="Medium Shading 1 Accent 3" w:uiPriority="63"/>
-    <w:lsdException w:name="Medium Shading 2 Accent 3" w:uiPriority="64"/>
-    <w:lsdException w:name="Medium List 1 Accent 3" w:uiPriority="65"/>
-    <w:lsdException w:name="Medium List 2 Accent 3" w:uiPriority="66"/>
-    <w:lsdException w:name="Medium Grid 1 Accent 3" w:uiPriority="67"/>
-    <w:lsdException w:name="Medium Grid 2 Accent 3" w:uiPriority="68"/>
-    <w:lsdException w:name="Medium Grid 3 Accent 3" w:uiPriority="69"/>
-    <w:lsdException w:name="Dark List Accent 3" w:uiPriority="70"/>
-    <w:lsdException w:name="Colorful Shading Accent 3" w:uiPriority="71"/>
-    <w:lsdException w:name="Colorful List Accent 3" w:uiPriority="72"/>
-    <w:lsdException w:name="Colorful Grid Accent 3" w:uiPriority="73"/>
-    <w:lsdException w:name="Light Shading Accent 4" w:uiPriority="60"/>
-    <w:lsdException w:name="Light List Accent 4" w:uiPriority="61"/>
-    <w:lsdException w:name="Light Grid Accent 4" w:uiPriority="62"/>
-    <w:lsdException w:name="Medium Shading 1 Accent 4" w:uiPriority="63"/>
-    <w:lsdException w:name="Medium Shading 2 Accent 4" w:uiPriority="64"/>
-    <w:lsdException w:name="Medium List 1 Accent 4" w:uiPriority="65"/>
-    <w:lsdException w:name="Medium List 2 Accent 4" w:uiPriority="66"/>
-    <w:lsdException w:name="Medium Grid 1 Accent 4" w:uiPriority="67"/>
-    <w:lsdException w:name="Medium Grid 2 Accent 4" w:uiPriority="68"/>
-    <w:lsdException w:name="Medium Grid 3 Accent 4" w:uiPriority="69"/>
-    <w:lsdException w:name="Dark List Accent 4" w:uiPriority="70"/>
-    <w:lsdException w:name="Colorful Shading Accent 4" w:uiPriority="71"/>
-    <w:lsdException w:name="Colorful List Accent 4" w:uiPriority="72"/>
-    <w:lsdException w:name="Colorful Grid Accent 4" w:uiPriority="73"/>
-    <w:lsdException w:name="Light Shading Accent 5" w:uiPriority="60"/>
-    <w:lsdException w:name="Light List Accent 5" w:uiPriority="61"/>
-    <w:lsdException w:name="Light Grid Accent 5" w:uiPriority="62"/>
-    <w:lsdException w:name="Medium Shading 1 Accent 5" w:uiPriority="63"/>
-    <w:lsdException w:name="Medium Shading 2 Accent 5" w:uiPriority="64"/>
-    <w:lsdException w:name="Medium List 1 Accent 5" w:uiPriority="65"/>
-    <w:lsdException w:name="Medium List 2 Accent 5" w:uiPriority="66"/>
-    <w:lsdException w:name="Medium Grid 1 Accent 5" w:uiPriority="67"/>
-    <w:lsdException w:name="Medium Grid 2 Accent 5" w:uiPriority="68"/>
-    <w:lsdException w:name="Medium Grid 3 Accent 5" w:uiPriority="69"/>
-    <w:lsdException w:name="Dark List Accent 5" w:uiPriority="70"/>
-    <w:lsdException w:name="Colorful Shading Accent 5" w:uiPriority="71"/>
-    <w:lsdException w:name="Colorful List Accent 5" w:uiPriority="72"/>
-    <w:lsdException w:name="Colorful Grid Accent 5" w:uiPriority="73"/>
-    <w:lsdException w:name="Light Shading Accent 6" w:uiPriority="60"/>
-    <w:lsdException w:name="Light List Accent 6" w:uiPriority="61"/>
-    <w:lsdException w:name="Light Grid Accent 6" w:uiPriority="62"/>
-    <w:lsdException w:name="Medium Shading 1 Accent 6" w:uiPriority="63"/>
-    <w:lsdException w:name="Medium Shading 2 Accent 6" w:uiPriority="64"/>
-    <w:lsdException w:name="Medium List 1 Accent 6" w:uiPriority="65"/>
-    <w:lsdException w:name="Medium List 2 Accent 6" w:uiPriority="66"/>
-    <w:lsdException w:name="Medium Grid 1 Accent 6" w:uiPriority="67"/>
-    <w:lsdException w:name="Medium Grid 2 Accent 6" w:uiPriority="68"/>
-    <w:lsdException w:name="Medium Grid 3 Accent 6" w:uiPriority="69"/>
-    <w:lsdException w:name="Dark List Accent 6" w:uiPriority="70"/>
-    <w:lsdException w:name="Colorful Shading Accent 6" w:uiPriority="71"/>
-    <w:lsdException w:name="Colorful List Accent 6" w:uiPriority="72"/>
-    <w:lsdException w:name="Colorful Grid Accent 6" w:uiPriority="73"/>
-    <w:lsdException w:name="Subtle Emphasis" w:uiPriority="19" w:qFormat="1"/>
-    <w:lsdException w:name="Intense Emphasis" w:uiPriority="21" w:qFormat="1"/>
-    <w:lsdException w:name="Subtle Reference" w:uiPriority="31" w:qFormat="1"/>
-    <w:lsdException w:name="Intense Reference" w:uiPriority="32" w:qFormat="1"/>
-    <w:lsdException w:name="Book Title" w:uiPriority="33" w:qFormat="1"/>
-    <w:lsdException w:name="Bibliography" w:semiHidden="1" w:uiPriority="37" w:unhideWhenUsed="1"/>
-    <w:lsdException w:name="TOC Heading" w:semiHidden="1" w:uiPriority="39" w:unhideWhenUsed="1" w:qFormat="1"/>
-    <w:lsdException w:name="Plain Table 1" w:uiPriority="41"/>
-    <w:lsdException w:name="Plain Table 2" w:uiPriority="42"/>
-    <w:lsdException w:name="Plain Table 3" w:uiPriority="43"/>
-    <w:lsdException w:name="Plain Table 4" w:uiPriority="44"/>
-    <w:lsdException w:name="Plain Table 5" w:uiPriority="45"/>
-    <w:lsdException w:name="Grid Table Light" w:uiPriority="40"/>
-    <w:lsdException w:name="Grid Table 1 Light" w:uiPriority="46"/>
-    <w:lsdException w:name="Grid Table 2" w:uiPriority="47"/>
-    <w:lsdException w:name="Grid Table 3" w:uiPriority="48"/>
-    <w:lsdException w:name="Grid Table 4" w:uiPriority="49"/>
-    <w:lsdException w:name="Grid Table 5 Dark" w:uiPriority="50"/>
-    <w:lsdException w:name="Grid Table 6 Colorful" w:uiPriority="51"/>
-    <w:lsdException w:name="Grid Table 7 Colorful" w:uiPriority="52"/>
-    <w:lsdException w:name="Grid Table 1 Light Accent 1" w:uiPriority="46"/>
-    <w:lsdException w:name="Grid Table 2 Accent 1" w:uiPriority="47"/>
-    <w:lsdException w:name="Grid Table 3 Accent 1" w:uiPriority="48"/>
-    <w:lsdException w:name="Grid Table 4 Accent 1" w:uiPriority="49"/>
-    <w:lsdException w:name="Grid Table 5 Dark Accent 1" w:uiPriority="50"/>
-    <w:lsdException w:name="Grid Table 6 Colorful Accent 1" w:uiPriority="51"/>
-    <w:lsdException w:name="Grid Table 7 Colorful Accent 1" w:uiPriority="52"/>
-    <w:lsdException w:name="Grid Table 1 Light Accent 2" w:uiPriority="46"/>
-    <w:lsdException w:name="Grid Table 2 Accent 2" w:uiPriority="47"/>
-    <w:lsdException w:name="Grid Table 3 Accent 2" w:uiPriority="48"/>
-    <w:lsdException w:name="Grid Table 4 Accent 2" w:uiPriority="49"/>
-    <w:lsdException w:name="Grid Table 5 Dark Accent 2" w:uiPriority="50"/>
-    <w:lsdException w:name="Grid Table 6 Colorful Accent 2" w:uiPriority="51"/>
-    <w:lsdException w:name="Grid Table 7 Colorful Accent 2" w:uiPriority="52"/>
-    <w:lsdException w:name="Grid Table 1 Light Accent 3" w:uiPriority="46"/>
-    <w:lsdException w:name="Grid Table 2 Accent 3" w:uiPriority="47"/>
-    <w:lsdException w:name="Grid Table 3 Accent 3" w:uiPriority="48"/>
-    <w:lsdException w:name="Grid Table 4 Accent 3" w:uiPriority="49"/>
-    <w:lsdException w:name="Grid Table 5 Dark Accent 3" w:uiPriority="50"/>
-    <w:lsdException w:name="Grid Table 6 Colorful Accent 3" w:uiPriority="51"/>
-    <w:lsdException w:name="Grid Table 7 Colorful Accent 3" w:uiPriority="52"/>
-    <w:lsdException w:name="Grid Table 1 Light Accent 4" w:uiPriority="46"/>
-    <w:lsdException w:name="Grid Table 2 Accent 4" w:uiPriority="47"/>
-    <w:lsdException w:name="Grid Table 3 Accent 4" w:uiPriority="48"/>
-    <w:lsdException w:name="Grid Table 4 Accent 4" w:uiPriority="49"/>
-    <w:lsdException w:name="Grid Table 5 Dark Accent 4" w:uiPriority="50"/>
-    <w:lsdException w:name="Grid Table 6 Colorful Accent 4" w:uiPriority="51"/>
-    <w:lsdException w:name="Grid Table 7 Colorful Accent 4" w:uiPriority="52"/>
-    <w:lsdException w:name="Grid Table 1 Light Accent 5" w:uiPriority="46"/>
-    <w:lsdException w:name="Grid Table 2 Accent 5" w:uiPriority="47"/>
-    <w:lsdException w:name="Grid Table 3 Accent 5" w:uiPriority="48"/>
-    <w:lsdException w:name="Grid Table 4 Accent 5" w:uiPriority="49"/>
-    <w:lsdException w:name="Grid Table 5 Dark Accent 5" w:uiPriority="50"/>
-    <w:lsdException w:name="Grid Table 6 Colorful Accent 5" w:uiPriority="51"/>
-    <w:lsdException w:name="Grid Table 7 Colorful Accent 5" w:uiPriority="52"/>
-    <w:lsdException w:name="Grid Table 1 Light Accent 6" w:uiPriority="46"/>
-    <w:lsdException w:name="Grid Table 2 Accent 6" w:uiPriority="47"/>
-    <w:lsdException w:name="Grid Table 3 Accent 6" w:uiPriority="48"/>
-    <w:lsdException w:name="Grid Table 4 Accent 6" w:uiPriority="49"/>
-    <w:lsdException w:name="Grid Table 5 Dark Accent 6" w:uiPriority="50"/>
-    <w:lsdException w:name="Grid Table 6 Colorful Accent 6" w:uiPriority="51"/>
-    <w:lsdException w:name="Grid Table 7 Colorful Accent 6" w:uiPriority="52"/>
-    <w:lsdException w:name="List Table 1 Light" w:uiPriority="46"/>
-    <w:lsdException w:name="List Table 2" w:uiPriority="47"/>
-    <w:lsdException w:name="List Table 3" w:uiPriority="48"/>
-    <w:lsdException w:name="List Table 4" w:uiPriority="49"/>
-    <w:lsdException w:name="List Table 5 Dark" w:uiPriority="50"/>
-    <w:lsdException w:name="List Table 6 Colorful" w:uiPriority="51"/>
-    <w:lsdException w:name="List Table 7 Colorful" w:uiPriority="52"/>
-    <w:lsdException w:name="List Table 1 Light Accent 1" w:uiPriority="46"/>
-    <w:lsdException w:name="List Table 2 Accent 1" w:uiPriority="47"/>
-    <w:lsdException w:name="List Table 3 Accent 1" w:uiPriority="48"/>
-    <w:lsdException w:name="List Table 4 Accent 1" w:uiPriority="49"/>
-    <w:lsdException w:name="List Table 5 Dark Accent 1" w:uiPriority="50"/>
-    <w:lsdException w:name="List Table 6 Colorful Accent 1" w:uiPriority="51"/>
-    <w:lsdException w:name="List Table 7 Colorful Accent 1" w:uiPriority="52"/>
-    <w:lsdException w:name="List Table 1 Light Accent 2" w:uiPriority="46"/>
-    <w:lsdException w:name="List Table 2 Accent 2" w:uiPriority="47"/>
-    <w:lsdException w:name="List Table 3 Accent 2" w:uiPriority="48"/>
-    <w:lsdException w:name="List Table 4 Accent 2" w:uiPriority="49"/>
-    <w:lsdException w:name="List Table 5 Dark Accent 2" w:uiPriority="50"/>
-    <w:lsdException w:name="List Table 6 Colorful Accent 2" w:uiPriority="51"/>
-    <w:lsdException w:name="List Table 7 Colorful Accent 2" w:uiPriority="52"/>
-    <w:lsdException w:name="List Table 1 Light Accent 3" w:uiPriority="46"/>
-    <w:lsdException w:name="List Table 2 Accent 3" w:uiPriority="47"/>
-    <w:lsdException w:name="List Table 3 Accent 3" w:uiPriority="48"/>
-    <w:lsdException w:name="List Table 4 Accent 3" w:uiPriority="49"/>
-    <w:lsdException w:name="List Table 5 Dark Accent 3" w:uiPriority="50"/>
-    <w:lsdException w:name="List Table 6 Colorful Accent 3" w:uiPriority="51"/>
-    <w:lsdException w:name="List Table 7 Colorful Accent 3" w:uiPriority="52"/>
-    <w:lsdException w:name="List Table 1 Light Accent 4" w:uiPriority="46"/>
-    <w:lsdException w:name="List Table 2 Accent 4" w:uiPriority="47"/>
-    <w:lsdException w:name="List Table 3 Accent 4" w:uiPriority="48"/>
-    <w:lsdException w:name="List Table 4 Accent 4" w:uiPriority="49"/>
-    <w:lsdException w:name="List Table 5 Dark Accent 4" w:uiPriority="50"/>
-    <w:lsdException w:name="List Table 6 Colorful Accent 4" w:uiPriority="51"/>
-    <w:lsdException w:name="List Table 7 Colorful Accent 4" w:uiPriority="52"/>
-    <w:lsdException w:name="List Table 1 Light Accent 5" w:uiPriority="46"/>
-    <w:lsdException w:name="List Table 2 Accent 5" w:uiPriority="47"/>
-    <w:lsdException w:name="List Table 3 Accent 5" w:uiPriority="48"/>
-    <w:lsdException w:name="List Table 4 Accent 5" w:uiPriority="49"/>
-    <w:lsdException w:name="List Table 5 Dark Accent 5" w:uiPriority="50"/>
-    <w:lsdException w:name="List Table 6 Colorful Accent 5" w:uiPriority="51"/>
-    <w:lsdException w:name="List Table 7 Colorful Accent 5" w:uiPriority="52"/>
-    <w:lsdException w:name="List Table 1 Light Accent 6" w:uiPriority="46"/>
-    <w:lsdException w:name="List Table 2 Accent 6" w:uiPriority="47"/>
-    <w:lsdException w:name="List Table 3 Accent 6" w:uiPriority="48"/>
-    <w:lsdException w:name="List Table 4 Accent 6" w:uiPriority="49"/>
-    <w:lsdException w:name="List Table 5 Dark Accent 6" w:uiPriority="50"/>
-    <w:lsdException w:name="List Table 6 Colorful Accent 6" w:uiPriority="51"/>
-    <w:lsdException w:name="List Table 7 Colorful Accent 6" w:uiPriority="52"/>
+  <w:latentStyles w:defLockedState="0" w:defUIPriority="99" w:defSemiHidden="1" w:defUnhideWhenUsed="1" w:defQFormat="0" w:count="267">
+    <w:lsdException w:name="Normal" w:semiHidden="0" w:uiPriority="0" w:unhideWhenUsed="0" w:qFormat="1"/>
+    <w:lsdException w:name="heading 1" w:semiHidden="0" w:uiPriority="9" w:unhideWhenUsed="0" w:qFormat="1"/>
+    <w:lsdException w:name="heading 2" w:uiPriority="9" w:qFormat="1"/>
+    <w:lsdException w:name="heading 3" w:uiPriority="9" w:qFormat="1"/>
+    <w:lsdException w:name="heading 4" w:uiPriority="9" w:qFormat="1"/>
+    <w:lsdException w:name="heading 5" w:uiPriority="9" w:qFormat="1"/>
+    <w:lsdException w:name="heading 6" w:uiPriority="9" w:qFormat="1"/>
+    <w:lsdException w:name="heading 7" w:uiPriority="9" w:qFormat="1"/>
+    <w:lsdException w:name="heading 8" w:uiPriority="9" w:qFormat="1"/>
+    <w:lsdException w:name="heading 9" w:uiPriority="9" w:qFormat="1"/>
+    <w:lsdException w:name="toc 1" w:uiPriority="39"/>
+    <w:lsdException w:name="toc 2" w:uiPriority="39"/>
+    <w:lsdException w:name="toc 3" w:uiPriority="39"/>
+    <w:lsdException w:name="toc 4" w:uiPriority="39"/>
+    <w:lsdException w:name="toc 5" w:uiPriority="39"/>
+    <w:lsdException w:name="toc 6" w:uiPriority="39"/>
+    <w:lsdException w:name="toc 7" w:uiPriority="39"/>
+    <w:lsdException w:name="toc 8" w:uiPriority="39"/>
+    <w:lsdException w:name="toc 9" w:uiPriority="39"/>
+    <w:lsdException w:name="caption" w:uiPriority="35" w:qFormat="1"/>
+    <w:lsdException w:name="Title" w:semiHidden="0" w:uiPriority="10" w:unhideWhenUsed="0" w:qFormat="1"/>
+    <w:lsdException w:name="Default Paragraph Font" w:uiPriority="1"/>
+    <w:lsdException w:name="Subtitle" w:semiHidden="0" w:uiPriority="11" w:unhideWhenUsed="0" w:qFormat="1"/>
+    <w:lsdException w:name="Strong" w:semiHidden="0" w:uiPriority="22" w:unhideWhenUsed="0" w:qFormat="1"/>
+    <w:lsdException w:name="Emphasis" w:semiHidden="0" w:uiPriority="20" w:unhideWhenUsed="0" w:qFormat="1"/>
+    <w:lsdException w:name="Table Grid" w:semiHidden="0" w:uiPriority="39" w:unhideWhenUsed="0"/>
+    <w:lsdException w:name="Placeholder Text" w:unhideWhenUsed="0"/>
+    <w:lsdException w:name="No Spacing" w:semiHidden="0" w:uiPriority="1" w:unhideWhenUsed="0" w:qFormat="1"/>
+    <w:lsdException w:name="Light Shading" w:semiHidden="0" w:uiPriority="60" w:unhideWhenUsed="0"/>
+    <w:lsdException w:name="Light List" w:semiHidden="0" w:uiPriority="61" w:unhideWhenUsed="0"/>
+    <w:lsdException w:name="Light Grid" w:semiHidden="0" w:uiPriority="62" w:unhideWhenUsed="0"/>
+    <w:lsdException w:name="Medium Shading 1" w:semiHidden="0" w:uiPriority="63" w:unhideWhenUsed="0"/>
+    <w:lsdException w:name="Medium Shading 2" w:semiHidden="0" w:uiPriority="64" w:unhideWhenUsed="0"/>
+    <w:lsdException w:name="Medium List 1" w:semiHidden="0" w:uiPriority="65" w:unhideWhenUsed="0"/>
+    <w:lsdException w:name="Medium List 2" w:semiHidden="0" w:uiPriority="66" w:unhideWhenUsed="0"/>
+    <w:lsdException w:name="Medium Grid 1" w:semiHidden="0" w:uiPriority="67" w:unhideWhenUsed="0"/>
+    <w:lsdException w:name="Medium Grid 2" w:semiHidden="0" w:uiPriority="68" w:unhideWhenUsed="0"/>
+    <w:lsdException w:name="Medium Grid 3" w:semiHidden="0" w:uiPriority="69" w:unhideWhenUsed="0"/>
+    <w:lsdException w:name="Dark List" w:semiHidden="0" w:uiPriority="70" w:unhideWhenUsed="0"/>
+    <w:lsdException w:name="Colorful Shading" w:semiHidden="0" w:uiPriority="71" w:unhideWhenUsed="0"/>
+    <w:lsdException w:name="Colorful List" w:semiHidden="0" w:uiPriority="72" w:unhideWhenUsed="0"/>
+    <w:lsdException w:name="Colorful Grid" w:semiHidden="0" w:uiPriority="73" w:unhideWhenUsed="0"/>
+    <w:lsdException w:name="Light Shading Accent 1" w:semiHidden="0" w:uiPriority="60" w:unhideWhenUsed="0"/>
+    <w:lsdException w:name="Light List Accent 1" w:semiHidden="0" w:uiPriority="61" w:unhideWhenUsed="0"/>
+    <w:lsdException w:name="Light Grid Accent 1" w:semiHidden="0" w:uiPriority="62" w:unhideWhenUsed="0"/>
+    <w:lsdException w:name="Medium Shading 1 Accent 1" w:semiHidden="0" w:uiPriority="63" w:unhideWhenUsed="0"/>
+    <w:lsdException w:name="Medium Shading 2 Accent 1" w:semiHidden="0" w:uiPriority="64" w:unhideWhenUsed="0"/>
+    <w:lsdException w:name="Medium List 1 Accent 1" w:semiHidden="0" w:uiPriority="65" w:unhideWhenUsed="0"/>
+    <w:lsdException w:name="Revision" w:unhideWhenUsed="0"/>
+    <w:lsdException w:name="List Paragraph" w:semiHidden="0" w:uiPriority="34" w:unhideWhenUsed="0" w:qFormat="1"/>
+    <w:lsdException w:name="Quote" w:semiHidden="0" w:uiPriority="29" w:unhideWhenUsed="0" w:qFormat="1"/>
+    <w:lsdException w:name="Intense Quote" w:semiHidden="0" w:uiPriority="30" w:unhideWhenUsed="0" w:qFormat="1"/>
+    <w:lsdException w:name="Medium List 2 Accent 1" w:semiHidden="0" w:uiPriority="66" w:unhideWhenUsed="0"/>
+    <w:lsdException w:name="Medium Grid 1 Accent 1" w:semiHidden="0" w:uiPriority="67" w:unhideWhenUsed="0"/>
+    <w:lsdException w:name="Medium Grid 2 Accent 1" w:semiHidden="0" w:uiPriority="68" w:unhideWhenUsed="0"/>
+    <w:lsdException w:name="Medium Grid 3 Accent 1" w:semiHidden="0" w:uiPriority="69" w:unhideWhenUsed="0"/>
+    <w:lsdException w:name="Dark List Accent 1" w:semiHidden="0" w:uiPriority="70" w:unhideWhenUsed="0"/>
+    <w:lsdException w:name="Colorful Shading Accent 1" w:semiHidden="0" w:uiPriority="71" w:unhideWhenUsed="0"/>
+    <w:lsdException w:name="Colorful List Accent 1" w:semiHidden="0" w:uiPriority="72" w:unhideWhenUsed="0"/>
+    <w:lsdException w:name="Colorful Grid Accent 1" w:semiHidden="0" w:uiPriority="73" w:unhideWhenUsed="0"/>
+    <w:lsdException w:name="Light Shading Accent 2" w:semiHidden="0" w:uiPriority="60" w:unhideWhenUsed="0"/>
+    <w:lsdException w:name="Light List Accent 2" w:semiHidden="0" w:uiPriority="61" w:unhideWhenUsed="0"/>
+    <w:lsdException w:name="Light Grid Accent 2" w:semiHidden="0" w:uiPriority="62" w:unhideWhenUsed="0"/>
+    <w:lsdException w:name="Medium Shading 1 Accent 2" w:semiHidden="0" w:uiPriority="63" w:unhideWhenUsed="0"/>
+    <w:lsdException w:name="Medium Shading 2 Accent 2" w:semiHidden="0" w:uiPriority="64" w:unhideWhenUsed="0"/>
+    <w:lsdException w:name="Medium List 1 Accent 2" w:semiHidden="0" w:uiPriority="65" w:unhideWhenUsed="0"/>
+    <w:lsdException w:name="Medium List 2 Accent 2" w:semiHidden="0" w:uiPriority="66" w:unhideWhenUsed="0"/>
+    <w:lsdException w:name="Medium Grid 1 Accent 2" w:semiHidden="0" w:uiPriority="67" w:unhideWhenUsed="0"/>
+    <w:lsdException w:name="Medium Grid 2 Accent 2" w:semiHidden="0" w:uiPriority="68" w:unhideWhenUsed="0"/>
+    <w:lsdException w:name="Medium Grid 3 Accent 2" w:semiHidden="0" w:uiPriority="69" w:unhideWhenUsed="0"/>
+    <w:lsdException w:name="Dark List Accent 2" w:semiHidden="0" w:uiPriority="70" w:unhideWhenUsed="0"/>
+    <w:lsdException w:name="Colorful Shading Accent 2" w:semiHidden="0" w:uiPriority="71" w:unhideWhenUsed="0"/>
+    <w:lsdException w:name="Colorful List Accent 2" w:semiHidden="0" w:uiPriority="72" w:unhideWhenUsed="0"/>
+    <w:lsdException w:name="Colorful Grid Accent 2" w:semiHidden="0" w:uiPriority="73" w:unhideWhenUsed="0"/>
+    <w:lsdException w:name="Light Shading Accent 3" w:semiHidden="0" w:uiPriority="60" w:unhideWhenUsed="0"/>
+    <w:lsdException w:name="Light List Accent 3" w:semiHidden="0" w:uiPriority="61" w:unhideWhenUsed="0"/>
+    <w:lsdException w:name="Light Grid Accent 3" w:semiHidden="0" w:uiPriority="62" w:unhideWhenUsed="0"/>
+    <w:lsdException w:name="Medium Shading 1 Accent 3" w:semiHidden="0" w:uiPriority="63" w:unhideWhenUsed="0"/>
+    <w:lsdException w:name="Medium Shading 2 Accent 3" w:semiHidden="0" w:uiPriority="64" w:unhideWhenUsed="0"/>
+    <w:lsdException w:name="Medium List 1 Accent 3" w:semiHidden="0" w:uiPriority="65" w:unhideWhenUsed="0"/>
+    <w:lsdException w:name="Medium List 2 Accent 3" w:semiHidden="0" w:uiPriority="66" w:unhideWhenUsed="0"/>
+    <w:lsdException w:name="Medium Grid 1 Accent 3" w:semiHidden="0" w:uiPriority="67" w:unhideWhenUsed="0"/>
+    <w:lsdException w:name="Medium Grid 2 Accent 3" w:semiHidden="0" w:uiPriority="68" w:unhideWhenUsed="0"/>
+    <w:lsdException w:name="Medium Grid 3 Accent 3" w:semiHidden="0" w:uiPriority="69" w:unhideWhenUsed="0"/>
+    <w:lsdException w:name="Dark List Accent 3" w:semiHidden="0" w:uiPriority="70" w:unhideWhenUsed="0"/>
+    <w:lsdException w:name="Colorful Shading Accent 3" w:semiHidden="0" w:uiPriority="71" w:unhideWhenUsed="0"/>
+    <w:lsdException w:name="Colorful List Accent 3" w:semiHidden="0" w:uiPriority="72" w:unhideWhenUsed="0"/>
+    <w:lsdException w:name="Colorful Grid Accent 3" w:semiHidden="0" w:uiPriority="73" w:unhideWhenUsed="0"/>
+    <w:lsdException w:name="Light Shading Accent 4" w:semiHidden="0" w:uiPriority="60" w:unhideWhenUsed="0"/>
+    <w:lsdException w:name="Light List Accent 4" w:semiHidden="0" w:uiPriority="61" w:unhideWhenUsed="0"/>
+    <w:lsdException w:name="Light Grid Accent 4" w:semiHidden="0" w:uiPriority="62" w:unhideWhenUsed="0"/>
+    <w:lsdException w:name="Medium Shading 1 Accent 4" w:semiHidden="0" w:uiPriority="63" w:unhideWhenUsed="0"/>
+    <w:lsdException w:name="Medium Shading 2 Accent 4" w:semiHidden="0" w:uiPriority="64" w:unhideWhenUsed="0"/>
+    <w:lsdException w:name="Medium List 1 Accent 4" w:semiHidden="0" w:uiPriority="65" w:unhideWhenUsed="0"/>
+    <w:lsdException w:name="Medium List 2 Accent 4" w:semiHidden="0" w:uiPriority="66" w:unhideWhenUsed="0"/>
+    <w:lsdException w:name="Medium Grid 1 Accent 4" w:semiHidden="0" w:uiPriority="67" w:unhideWhenUsed="0"/>
+    <w:lsdException w:name="Medium Grid 2 Accent 4" w:semiHidden="0" w:uiPriority="68" w:unhideWhenUsed="0"/>
+    <w:lsdException w:name="Medium Grid 3 Accent 4" w:semiHidden="0" w:uiPriority="69" w:unhideWhenUsed="0"/>
+    <w:lsdException w:name="Dark List Accent 4" w:semiHidden="0" w:uiPriority="70" w:unhideWhenUsed="0"/>
+    <w:lsdException w:name="Colorful Shading Accent 4" w:semiHidden="0" w:uiPriority="71" w:unhideWhenUsed="0"/>
+    <w:lsdException w:name="Colorful List Accent 4" w:semiHidden="0" w:uiPriority="72" w:unhideWhenUsed="0"/>
+    <w:lsdException w:name="Colorful Grid Accent 4" w:semiHidden="0" w:uiPriority="73" w:unhideWhenUsed="0"/>
+    <w:lsdException w:name="Light Shading Accent 5" w:semiHidden="0" w:uiPriority="60" w:unhideWhenUsed="0"/>
+    <w:lsdException w:name="Light List Accent 5" w:semiHidden="0" w:uiPriority="61" w:unhideWhenUsed="0"/>
+    <w:lsdException w:name="Light Grid Accent 5" w:semiHidden="0" w:uiPriority="62" w:unhideWhenUsed="0"/>
+    <w:lsdException w:name="Medium Shading 1 Accent 5" w:semiHidden="0" w:uiPriority="63" w:unhideWhenUsed="0"/>
+    <w:lsdException w:name="Medium Shading 2 Accent 5" w:semiHidden="0" w:uiPriority="64" w:unhideWhenUsed="0"/>
+    <w:lsdException w:name="Medium List 1 Accent 5" w:semiHidden="0" w:uiPriority="65" w:unhideWhenUsed="0"/>
+    <w:lsdException w:name="Medium List 2 Accent 5" w:semiHidden="0" w:uiPriority="66" w:unhideWhenUsed="0"/>
+    <w:lsdException w:name="Medium Grid 1 Accent 5" w:semiHidden="0" w:uiPriority="67" w:unhideWhenUsed="0"/>
+    <w:lsdException w:name="Medium Grid 2 Accent 5" w:semiHidden="0" w:uiPriority="68" w:unhideWhenUsed="0"/>
+    <w:lsdException w:name="Medium Grid 3 Accent 5" w:semiHidden="0" w:uiPriority="69" w:unhideWhenUsed="0"/>
+    <w:lsdException w:name="Dark List Accent 5" w:semiHidden="0" w:uiPriority="70" w:unhideWhenUsed="0"/>
+    <w:lsdException w:name="Colorful Shading Accent 5" w:semiHidden="0" w:uiPriority="71" w:unhideWhenUsed="0"/>
+    <w:lsdException w:name="Colorful List Accent 5" w:semiHidden="0" w:uiPriority="72" w:unhideWhenUsed="0"/>
+    <w:lsdException w:name="Colorful Grid Accent 5" w:semiHidden="0" w:uiPriority="73" w:unhideWhenUsed="0"/>
+    <w:lsdException w:name="Light Shading Accent 6" w:semiHidden="0" w:uiPriority="60" w:unhideWhenUsed="0"/>
+    <w:lsdException w:name="Light List Accent 6" w:semiHidden="0" w:uiPriority="61" w:unhideWhenUsed="0"/>
+    <w:lsdException w:name="Light Grid Accent 6" w:semiHidden="0" w:uiPriority="62" w:unhideWhenUsed="0"/>
+    <w:lsdException w:name="Medium Shading 1 Accent 6" w:semiHidden="0" w:uiPriority="63" w:unhideWhenUsed="0"/>
+    <w:lsdException w:name="Medium Shading 2 Accent 6" w:semiHidden="0" w:uiPriority="64" w:unhideWhenUsed="0"/>
+    <w:lsdException w:name="Medium List 1 Accent 6" w:semiHidden="0" w:uiPriority="65" w:unhideWhenUsed="0"/>
+    <w:lsdException w:name="Medium List 2 Accent 6" w:semiHidden="0" w:uiPriority="66" w:unhideWhenUsed="0"/>
+    <w:lsdException w:name="Medium Grid 1 Accent 6" w:semiHidden="0" w:uiPriority="67" w:unhideWhenUsed="0"/>
+    <w:lsdException w:name="Medium Grid 2 Accent 6" w:semiHidden="0" w:uiPriority="68" w:unhideWhenUsed="0"/>
+    <w:lsdException w:name="Medium Grid 3 Accent 6" w:semiHidden="0" w:uiPriority="69" w:unhideWhenUsed="0"/>
+    <w:lsdException w:name="Dark List Accent 6" w:semiHidden="0" w:uiPriority="70" w:unhideWhenUsed="0"/>
+    <w:lsdException w:name="Colorful Shading Accent 6" w:semiHidden="0" w:uiPriority="71" w:unhideWhenUsed="0"/>
+    <w:lsdException w:name="Colorful List Accent 6" w:semiHidden="0" w:uiPriority="72" w:unhideWhenUsed="0"/>
+    <w:lsdException w:name="Colorful Grid Accent 6" w:semiHidden="0" w:uiPriority="73" w:unhideWhenUsed="0"/>
+    <w:lsdException w:name="Subtle Emphasis" w:semiHidden="0" w:uiPriority="19" w:unhideWhenUsed="0" w:qFormat="1"/>
+    <w:lsdException w:name="Intense Emphasis" w:semiHidden="0" w:uiPriority="21" w:unhideWhenUsed="0" w:qFormat="1"/>
+    <w:lsdException w:name="Subtle Reference" w:semiHidden="0" w:uiPriority="31" w:unhideWhenUsed="0" w:qFormat="1"/>
+    <w:lsdException w:name="Intense Reference" w:semiHidden="0" w:uiPriority="32" w:unhideWhenUsed="0" w:qFormat="1"/>
+    <w:lsdException w:name="Book Title" w:semiHidden="0" w:uiPriority="33" w:unhideWhenUsed="0" w:qFormat="1"/>
+    <w:lsdException w:name="Bibliography" w:uiPriority="37"/>
+    <w:lsdException w:name="TOC Heading" w:uiPriority="39" w:qFormat="1"/>
   </w:latentStyles>
   <w:style w:type="paragraph" w:default="1" w:styleId="Normal">
     <w:name w:val="Normal"/>
     <w:qFormat/>
+    <w:rsid w:val="000E5EC1"/>
   </w:style>
   <w:style w:type="character" w:default="1" w:styleId="Policepardfaut">
     <w:name w:val="Default Paragraph Font"/>
@@ -952,6 +822,7 @@
     <w:uiPriority w:val="99"/>
     <w:semiHidden/>
     <w:unhideWhenUsed/>
+    <w:qFormat/>
     <w:tblPr>
       <w:tblInd w:w="0" w:type="dxa"/>
       <w:tblCellMar>
@@ -977,6 +848,7 @@
       <w:spacing w:after="0" w:line="240" w:lineRule="auto"/>
     </w:pPr>
     <w:tblPr>
+      <w:tblInd w:w="0" w:type="dxa"/>
       <w:tblBorders>
         <w:top w:val="single" w:sz="4" w:space="0" w:color="auto"/>
         <w:left w:val="single" w:sz="4" w:space="0" w:color="auto"/>
@@ -985,6 +857,12 @@
         <w:insideH w:val="single" w:sz="4" w:space="0" w:color="auto"/>
         <w:insideV w:val="single" w:sz="4" w:space="0" w:color="auto"/>
       </w:tblBorders>
+      <w:tblCellMar>
+        <w:top w:w="0" w:type="dxa"/>
+        <w:left w:w="108" w:type="dxa"/>
+        <w:bottom w:w="0" w:type="dxa"/>
+        <w:right w:w="108" w:type="dxa"/>
+      </w:tblCellMar>
     </w:tblPr>
   </w:style>
 </w:styles>
@@ -1033,7 +911,7 @@
     </a:clrScheme>
     <a:fontScheme name="Office">
       <a:majorFont>
-        <a:latin typeface="Calibri Light" panose="020F0302020204030204"/>
+        <a:latin typeface="Calibri Light"/>
         <a:ea typeface=""/>
         <a:cs typeface=""/>
         <a:font script="Jpan" typeface="ＭＳ ゴシック"/>
@@ -1068,7 +946,7 @@
         <a:font script="Geor" typeface="Sylfaen"/>
       </a:majorFont>
       <a:minorFont>
-        <a:latin typeface="Calibri" panose="020F0502020204030204"/>
+        <a:latin typeface="Calibri"/>
         <a:ea typeface=""/>
         <a:cs typeface=""/>
         <a:font script="Jpan" typeface="ＭＳ 明朝"/>
@@ -1245,7 +1123,7 @@
   <a:extraClrSchemeLst/>
   <a:extLst>
     <a:ext uri="{05A4C25C-085E-4340-85A3-A5531E510DB2}">
-      <thm15:themeFamily xmlns:thm15="http://schemas.microsoft.com/office/thememl/2012/main" name="Office Theme" id="{62F939B6-93AF-4DB8-9C6B-D6C7DFDC589F}" vid="{4A3C46E8-61CC-4603-A589-7422A47A8E4A}"/>
+      <thm15:themeFamily xmlns:thm15="http://schemas.microsoft.com/office/thememl/2012/main" xmlns="" name="Office Theme" id="{62F939B6-93AF-4DB8-9C6B-D6C7DFDC589F}" vid="{4A3C46E8-61CC-4603-A589-7422A47A8E4A}"/>
     </a:ext>
   </a:extLst>
 </a:theme>

</xml_diff>

<commit_message>
|TEST| CSS du bouton envoyer "submit".
</commit_message>
<xml_diff>
--- a/no htdocs/To do list.docx
+++ b/no htdocs/To do list.docx
@@ -154,9 +154,6 @@
             <w:shd w:val="clear" w:color="auto" w:fill="BDD6EE" w:themeFill="accent1" w:themeFillTint="66"/>
           </w:tcPr>
           <w:p>
-            <w:r>
-              <w:t xml:space="preserve">Mathias ou </w:t>
-            </w:r>
             <w:proofErr w:type="spellStart"/>
             <w:r>
               <w:t>Noam</w:t>
@@ -221,7 +218,7 @@
           </w:tcPr>
           <w:p>
             <w:r>
-              <w:t>Volontaires</w:t>
+              <w:t>Mathias</w:t>
             </w:r>
           </w:p>
         </w:tc>
@@ -234,21 +231,15 @@
             <w:pPr>
               <w:rPr>
                 <w:rFonts w:cs="Arial"/>
+                <w:color w:val="70AD47" w:themeColor="accent6"/>
               </w:rPr>
             </w:pPr>
             <w:r>
               <w:rPr>
                 <w:rFonts w:cs="Arial"/>
-                <w:color w:val="ED7D31" w:themeColor="accent2"/>
-              </w:rPr>
-              <w:t>En cours</w:t>
-            </w:r>
-            <w:r>
-              <w:rPr>
-                <w:rFonts w:cs="Arial"/>
-                <w:color w:val="ED7D31" w:themeColor="accent2"/>
-              </w:rPr>
-              <w:t xml:space="preserve"> (75%)</w:t>
+                <w:color w:val="70AD47" w:themeColor="accent6"/>
+              </w:rPr>
+              <w:t xml:space="preserve">Fait </w:t>
             </w:r>
           </w:p>
         </w:tc>
@@ -305,14 +296,15 @@
             <w:pPr>
               <w:rPr>
                 <w:rFonts w:cs="Arial"/>
+                <w:color w:val="ED7D31" w:themeColor="accent2"/>
               </w:rPr>
             </w:pPr>
             <w:r>
               <w:rPr>
                 <w:rFonts w:cs="Arial"/>
-                <w:color w:val="FF0000"/>
-              </w:rPr>
-              <w:t>Pas fait</w:t>
+                <w:color w:val="ED7D31" w:themeColor="accent2"/>
+              </w:rPr>
+              <w:t>En cours (75%)</w:t>
             </w:r>
           </w:p>
         </w:tc>
@@ -612,7 +604,7 @@
           </w:tcPr>
           <w:p>
             <w:r>
-              <w:t>Volontaires</w:t>
+              <w:t>Mathias ou volontaires</w:t>
             </w:r>
           </w:p>
         </w:tc>
@@ -1123,7 +1115,7 @@
   <a:extraClrSchemeLst/>
   <a:extLst>
     <a:ext uri="{05A4C25C-085E-4340-85A3-A5531E510DB2}">
-      <thm15:themeFamily xmlns:thm15="http://schemas.microsoft.com/office/thememl/2012/main" xmlns="" name="Office Theme" id="{62F939B6-93AF-4DB8-9C6B-D6C7DFDC589F}" vid="{4A3C46E8-61CC-4603-A589-7422A47A8E4A}"/>
+      <thm15:themeFamily xmlns="" xmlns:thm15="http://schemas.microsoft.com/office/thememl/2012/main" name="Office Theme" id="{62F939B6-93AF-4DB8-9C6B-D6C7DFDC589F}" vid="{4A3C46E8-61CC-4603-A589-7422A47A8E4A}"/>
     </a:ext>
   </a:extLst>
 </a:theme>

</xml_diff>